<commit_message>
Updated CV and website with Graduation Project
</commit_message>
<xml_diff>
--- a/assets/Ahmed Khfagy - Resume.docx
+++ b/assets/Ahmed Khfagy - Resume.docx
@@ -78,6 +78,9 @@
       <w:r>
         <w:t xml:space="preserve"> LinkedIn: </w:t>
       </w:r>
+      <w:r>
+        <w:t xml:space="preserve"> </w:t>
+      </w:r>
       <w:hyperlink r:id="rId10" w:history="1">
         <w:hyperlink r:id="rId11">
           <w:r>
@@ -104,10 +107,7 @@
         </w:rPr>
       </w:pPr>
       <w:r>
-        <w:t>GitHub</w:t>
-      </w:r>
-      <w:r>
-        <w:t>:</w:t>
+        <w:t>GitHub:</w:t>
       </w:r>
       <w:r>
         <w:t xml:space="preserve"> </w:t>
@@ -227,7 +227,7 @@
         <w:t>Bachelor of Computer Science, Bioinformatics, 2018-</w:t>
       </w:r>
       <w:r>
-        <w:t>Present</w:t>
+        <w:t>2022</w:t>
       </w:r>
     </w:p>
     <w:p>
@@ -244,7 +244,7 @@
         <w:t>GPA: 3.</w:t>
       </w:r>
       <w:r>
-        <w:t>1</w:t>
+        <w:t>0</w:t>
       </w:r>
       <w:r>
         <w:t xml:space="preserve"> out of 4.0</w:t>
@@ -319,7 +319,7 @@
           </mc:Choice>
           <mc:Fallback>
             <w:pict>
-              <v:line w14:anchorId="606E88CC" id="Straight Connector 8" o:spid="_x0000_s1026" style="position:absolute;flip:y;z-index:251665408;visibility:visible;mso-wrap-style:square;mso-width-percent:0;mso-height-percent:0;mso-wrap-distance-left:9pt;mso-wrap-distance-top:0;mso-wrap-distance-right:9pt;mso-wrap-distance-bottom:0;mso-position-horizontal:right;mso-position-horizontal-relative:margin;mso-position-vertical:absolute;mso-position-vertical-relative:text;mso-width-percent:0;mso-height-percent:0;mso-width-relative:margin;mso-height-relative:margin" from="409.6pt,9.7pt" to="870.4pt,9.7pt" o:gfxdata="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" strokecolor="black [3200]" strokeweight="1.5pt">
+              <v:line w14:anchorId="2E12FEC0" id="Straight Connector 8" o:spid="_x0000_s1026" style="position:absolute;flip:y;z-index:251665408;visibility:visible;mso-wrap-style:square;mso-width-percent:0;mso-height-percent:0;mso-wrap-distance-left:9pt;mso-wrap-distance-top:0;mso-wrap-distance-right:9pt;mso-wrap-distance-bottom:0;mso-position-horizontal:right;mso-position-horizontal-relative:margin;mso-position-vertical:absolute;mso-position-vertical-relative:text;mso-width-percent:0;mso-height-percent:0;mso-width-relative:margin;mso-height-relative:margin" from="409.6pt,9.7pt" to="870.4pt,9.7pt" o:gfxdata="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" strokecolor="black [3200]" strokeweight="1.5pt">
                 <v:stroke joinstyle="miter"/>
                 <w10:wrap anchorx="margin"/>
               </v:line>
@@ -396,6 +396,40 @@
       </w:pPr>
       <w:r>
         <w:t>Used Agile methodologies to Structure our workflow</w:t>
+      </w:r>
+    </w:p>
+    <w:p>
+      <w:pPr>
+        <w:pStyle w:val="ListParagraph"/>
+        <w:numPr>
+          <w:ilvl w:val="1"/>
+          <w:numId w:val="7"/>
+        </w:numPr>
+        <w:rPr>
+          <w:b/>
+          <w:bCs/>
+        </w:rPr>
+      </w:pPr>
+      <w:r>
+        <w:rPr>
+          <w:b/>
+          <w:bCs/>
+        </w:rPr>
+        <w:t>Tools and Concepts</w:t>
+      </w:r>
+      <w:r>
+        <w:rPr>
+          <w:b/>
+          <w:bCs/>
+        </w:rPr>
+        <w:t xml:space="preserve"> Learned</w:t>
+      </w:r>
+      <w:r>
+        <w:rPr>
+          <w:b/>
+          <w:bCs/>
+        </w:rPr>
+        <w:t>: .NET Frameworks, Onion Architecture, Agile.</w:t>
       </w:r>
     </w:p>
     <w:p>
@@ -488,12 +522,14 @@
         </w:numPr>
         <w:spacing w:line="240" w:lineRule="auto"/>
       </w:pPr>
-      <w:r>
-        <w:t>Brain-Computer Interface Using EEG Signals for Wheelchair Control</w:t>
-      </w:r>
-      <w:r>
-        <w:t xml:space="preserve"> (Link available in early July)</w:t>
-      </w:r>
+      <w:hyperlink r:id="rId13" w:history="1">
+        <w:r>
+          <w:rPr>
+            <w:rStyle w:val="Hyperlink"/>
+          </w:rPr>
+          <w:t>Brain-Computer Interface Using EEG Signals for Wheelchair Control</w:t>
+        </w:r>
+      </w:hyperlink>
     </w:p>
     <w:p>
       <w:pPr>
@@ -580,12 +616,37 @@
       <w:pPr>
         <w:pStyle w:val="ListParagraph"/>
         <w:numPr>
+          <w:ilvl w:val="1"/>
+          <w:numId w:val="6"/>
+        </w:numPr>
+        <w:tabs>
+          <w:tab w:val="center" w:pos="1140"/>
+          <w:tab w:val="right" w:pos="10135"/>
+        </w:tabs>
+        <w:spacing w:after="339" w:line="240" w:lineRule="auto"/>
+        <w:rPr>
+          <w:b/>
+          <w:bCs/>
+        </w:rPr>
+      </w:pPr>
+      <w:r>
+        <w:rPr>
+          <w:b/>
+          <w:bCs/>
+        </w:rPr>
+        <w:t>Grade: A</w:t>
+      </w:r>
+    </w:p>
+    <w:p>
+      <w:pPr>
+        <w:pStyle w:val="ListParagraph"/>
+        <w:numPr>
           <w:ilvl w:val="0"/>
           <w:numId w:val="6"/>
         </w:numPr>
         <w:spacing w:line="240" w:lineRule="auto"/>
       </w:pPr>
-      <w:hyperlink r:id="rId13" w:history="1">
+      <w:hyperlink r:id="rId14" w:history="1">
         <w:r>
           <w:rPr>
             <w:rStyle w:val="Hyperlink"/>
@@ -643,6 +704,7 @@
           <w:bCs/>
         </w:rPr>
       </w:pPr>
+      <w:bookmarkStart w:id="0" w:name="_Hlk114833640"/>
       <w:r>
         <w:rPr>
           <w:b/>
@@ -664,6 +726,7 @@
         <w:t>.</w:t>
       </w:r>
     </w:p>
+    <w:bookmarkEnd w:id="0"/>
     <w:p>
       <w:pPr>
         <w:pStyle w:val="ListParagraph"/>
@@ -673,16 +736,29 @@
         </w:numPr>
         <w:spacing w:after="15" w:line="240" w:lineRule="auto"/>
       </w:pPr>
-      <w:hyperlink r:id="rId14" w:history="1">
-        <w:hyperlink r:id="rId15">
-          <w:r>
-            <w:rPr>
-              <w:rStyle w:val="Hyperlink"/>
-            </w:rPr>
-            <w:t>Exercise Tracker Microservice</w:t>
-          </w:r>
-        </w:hyperlink>
+      <w:r>
+        <w:fldChar w:fldCharType="begin"/>
+      </w:r>
+      <w:r>
+        <w:instrText xml:space="preserve"> HYPERLINK "https://github.com/aKhfagy/boilerplate-project-exercisetracker" </w:instrText>
+      </w:r>
+      <w:r>
+        <w:fldChar w:fldCharType="separate"/>
+      </w:r>
+      <w:hyperlink r:id="rId15">
+        <w:r>
+          <w:rPr>
+            <w:rStyle w:val="Hyperlink"/>
+          </w:rPr>
+          <w:t>Exercise Tracker Microservice</w:t>
+        </w:r>
       </w:hyperlink>
+      <w:r>
+        <w:rPr>
+          <w:rStyle w:val="Hyperlink"/>
+        </w:rPr>
+        <w:fldChar w:fldCharType="end"/>
+      </w:r>
     </w:p>
     <w:p>
       <w:pPr>
@@ -1123,16 +1199,22 @@
         <w:t xml:space="preserve">Languages (Ordered by proficiency): </w:t>
       </w:r>
       <w:r>
-        <w:t xml:space="preserve">Python, </w:t>
-      </w:r>
-      <w:r>
-        <w:t>C++,</w:t>
+        <w:t xml:space="preserve">C#, </w:t>
+      </w:r>
+      <w:r>
+        <w:t>Python</w:t>
+      </w:r>
+      <w:r>
+        <w:t>,</w:t>
       </w:r>
       <w:r>
         <w:t xml:space="preserve"> C#,</w:t>
       </w:r>
       <w:r>
         <w:t xml:space="preserve"> JavaScript, Java, R,</w:t>
+      </w:r>
+      <w:r>
+        <w:t xml:space="preserve"> C++,</w:t>
       </w:r>
       <w:r>
         <w:t xml:space="preserve"> </w:t>
@@ -1248,7 +1330,7 @@
           </mc:Choice>
           <mc:Fallback>
             <w:pict>
-              <v:line w14:anchorId="50984539" id="Straight Connector 11" o:spid="_x0000_s1026" style="position:absolute;flip:y;z-index:251672576;visibility:visible;mso-wrap-style:square;mso-width-percent:0;mso-height-percent:0;mso-wrap-distance-left:9pt;mso-wrap-distance-top:0;mso-wrap-distance-right:9pt;mso-wrap-distance-bottom:0;mso-position-horizontal:right;mso-position-horizontal-relative:margin;mso-position-vertical:absolute;mso-position-vertical-relative:text;mso-width-percent:0;mso-height-percent:0;mso-width-relative:margin;mso-height-relative:margin" from="355.6pt,5.7pt" to="762.4pt,5.7pt" o:gfxdata="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" strokecolor="black [3200]" strokeweight="1.5pt">
+              <v:line w14:anchorId="3C9B2997" id="Straight Connector 11" o:spid="_x0000_s1026" style="position:absolute;flip:y;z-index:251672576;visibility:visible;mso-wrap-style:square;mso-width-percent:0;mso-height-percent:0;mso-wrap-distance-left:9pt;mso-wrap-distance-top:0;mso-wrap-distance-right:9pt;mso-wrap-distance-bottom:0;mso-position-horizontal:right;mso-position-horizontal-relative:margin;mso-position-vertical:absolute;mso-position-vertical-relative:text;mso-width-percent:0;mso-height-percent:0;mso-width-relative:margin;mso-height-relative:margin" from="355.6pt,5.7pt" to="762.4pt,5.7pt" o:gfxdata="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" strokecolor="black [3200]" strokeweight="1.5pt">
                 <v:stroke joinstyle="miter"/>
                 <w10:wrap anchorx="margin"/>
               </v:line>
@@ -1537,7 +1619,7 @@
           </mc:Choice>
           <mc:Fallback>
             <w:pict>
-              <v:line w14:anchorId="3780E2B8" id="Straight Connector 10" o:spid="_x0000_s1026" style="position:absolute;flip:y;z-index:251674624;visibility:visible;mso-wrap-style:square;mso-width-percent:0;mso-height-percent:0;mso-wrap-distance-left:9pt;mso-wrap-distance-top:0;mso-wrap-distance-right:9pt;mso-wrap-distance-bottom:0;mso-position-horizontal:right;mso-position-horizontal-relative:margin;mso-position-vertical:absolute;mso-position-vertical-relative:text;mso-width-percent:0;mso-height-percent:0;mso-width-relative:margin;mso-height-relative:margin" from="336.15pt,8.95pt" to="723.5pt,8.95pt" o:gfxdata="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" strokecolor="black [3200]" strokeweight="1.5pt">
+              <v:line w14:anchorId="79C81111" id="Straight Connector 10" o:spid="_x0000_s1026" style="position:absolute;flip:y;z-index:251674624;visibility:visible;mso-wrap-style:square;mso-width-percent:0;mso-height-percent:0;mso-wrap-distance-left:9pt;mso-wrap-distance-top:0;mso-wrap-distance-right:9pt;mso-wrap-distance-bottom:0;mso-position-horizontal:right;mso-position-horizontal-relative:margin;mso-position-vertical:absolute;mso-position-vertical-relative:text;mso-width-percent:0;mso-height-percent:0;mso-width-relative:margin;mso-height-relative:margin" from="336.15pt,8.95pt" to="723.5pt,8.95pt" o:gfxdata="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" strokecolor="black [3200]" strokeweight="1.5pt">
                 <v:stroke joinstyle="miter"/>
                 <w10:wrap anchorx="margin"/>
               </v:line>

</xml_diff>

<commit_message>
Updated Typo in CV
</commit_message>
<xml_diff>
--- a/assets/Ahmed Khfagy - Resume.docx
+++ b/assets/Ahmed Khfagy - Resume.docx
@@ -415,21 +415,7 @@
           <w:b/>
           <w:bCs/>
         </w:rPr>
-        <w:t>Tools and Concepts</w:t>
-      </w:r>
-      <w:r>
-        <w:rPr>
-          <w:b/>
-          <w:bCs/>
-        </w:rPr>
-        <w:t xml:space="preserve"> Learned</w:t>
-      </w:r>
-      <w:r>
-        <w:rPr>
-          <w:b/>
-          <w:bCs/>
-        </w:rPr>
-        <w:t>: .NET Frameworks, Onion Architecture, Agile.</w:t>
+        <w:t>Tools and Concepts Learned: .NET Frameworks, Onion Architecture, Agile.</w:t>
       </w:r>
     </w:p>
     <w:p>
@@ -1208,9 +1194,6 @@
         <w:t>,</w:t>
       </w:r>
       <w:r>
-        <w:t xml:space="preserve"> C#,</w:t>
-      </w:r>
-      <w:r>
         <w:t xml:space="preserve"> JavaScript, Java, R,</w:t>
       </w:r>
       <w:r>
@@ -1441,15 +1424,7 @@
         <w:t xml:space="preserve">th </w:t>
       </w:r>
       <w:r>
-        <w:t xml:space="preserve">place in the 2019 </w:t>
-      </w:r>
-      <w:proofErr w:type="spellStart"/>
-      <w:r>
-        <w:t>FCIAin</w:t>
-      </w:r>
-      <w:proofErr w:type="spellEnd"/>
-      <w:r>
-        <w:t xml:space="preserve">-Shams Collegiate Programming Contest out of </w:t>
+        <w:t xml:space="preserve">place in the 2019 FCIAin-Shams Collegiate Programming Contest out of </w:t>
       </w:r>
       <w:r>
         <w:rPr>
@@ -1646,13 +1621,8 @@
         <w:spacing w:line="240" w:lineRule="auto"/>
         <w:ind w:hanging="360"/>
       </w:pPr>
-      <w:proofErr w:type="spellStart"/>
-      <w:r>
-        <w:t>acmASCIS</w:t>
-      </w:r>
-      <w:proofErr w:type="spellEnd"/>
-      <w:r>
-        <w:t xml:space="preserve"> student activity part of acm.org, Ain Shams University - Competitive programming mentor. Sep 2019 – Sep 2021</w:t>
+      <w:r>
+        <w:t>acmASCIS student activity part of acm.org, Ain Shams University - Competitive programming mentor. Sep 2019 – Sep 2021</w:t>
       </w:r>
     </w:p>
     <w:p>
@@ -1690,13 +1660,8 @@
         <w:spacing w:line="240" w:lineRule="auto"/>
         <w:ind w:hanging="360"/>
       </w:pPr>
-      <w:proofErr w:type="spellStart"/>
-      <w:r>
-        <w:t>SupportASU</w:t>
-      </w:r>
-      <w:proofErr w:type="spellEnd"/>
-      <w:r>
-        <w:t xml:space="preserve">, Ain Shams University – Machine Learning committee member - Dec 2020 </w:t>
+      <w:r>
+        <w:t xml:space="preserve">SupportASU, Ain Shams University – Machine Learning committee member - Dec 2020 </w:t>
       </w:r>
       <w:r>
         <w:t>–</w:t>

</xml_diff>

<commit_message>
Added most recent experience
</commit_message>
<xml_diff>
--- a/assets/Ahmed Khfagy - Resume.docx
+++ b/assets/Ahmed Khfagy - Resume.docx
@@ -1,10 +1,10 @@
 
 <file path=word/document.xml><?xml version="1.0" encoding="utf-8"?>
-<w:document xmlns:wpc="http://schemas.microsoft.com/office/word/2010/wordprocessingCanvas" xmlns:cx="http://schemas.microsoft.com/office/drawing/2014/chartex" xmlns:cx1="http://schemas.microsoft.com/office/drawing/2015/9/8/chartex" xmlns:cx2="http://schemas.microsoft.com/office/drawing/2015/10/21/chartex" xmlns:cx3="http://schemas.microsoft.com/office/drawing/2016/5/9/chartex" xmlns:cx4="http://schemas.microsoft.com/office/drawing/2016/5/10/chartex" xmlns:cx5="http://schemas.microsoft.com/office/drawing/2016/5/11/chartex" xmlns:cx6="http://schemas.microsoft.com/office/drawing/2016/5/12/chartex" xmlns:cx7="http://schemas.microsoft.com/office/drawing/2016/5/13/chartex" xmlns:cx8="http://schemas.microsoft.com/office/drawing/2016/5/14/chartex" xmlns:mc="http://schemas.openxmlformats.org/markup-compatibility/2006" xmlns:aink="http://schemas.microsoft.com/office/drawing/2016/ink" xmlns:am3d="http://schemas.microsoft.com/office/drawing/2017/model3d" xmlns:o="urn:schemas-microsoft-com:office:office" xmlns:oel="http://schemas.microsoft.com/office/2019/extlst" xmlns:r="http://schemas.openxmlformats.org/officeDocument/2006/relationships" xmlns:m="http://schemas.openxmlformats.org/officeDocument/2006/math" xmlns:v="urn:schemas-microsoft-com:vml" xmlns:wp14="http://schemas.microsoft.com/office/word/2010/wordprocessingDrawing" xmlns:wp="http://schemas.openxmlformats.org/drawingml/2006/wordprocessingDrawing" xmlns:w10="urn:schemas-microsoft-com:office:word" xmlns:w="http://schemas.openxmlformats.org/wordprocessingml/2006/main" xmlns:w14="http://schemas.microsoft.com/office/word/2010/wordml" xmlns:w15="http://schemas.microsoft.com/office/word/2012/wordml" xmlns:w16cex="http://schemas.microsoft.com/office/word/2018/wordml/cex" xmlns:w16cid="http://schemas.microsoft.com/office/word/2016/wordml/cid" xmlns:w16="http://schemas.microsoft.com/office/word/2018/wordml" xmlns:w16sdtdh="http://schemas.microsoft.com/office/word/2020/wordml/sdtdatahash" xmlns:w16se="http://schemas.microsoft.com/office/word/2015/wordml/symex" xmlns:wpg="http://schemas.microsoft.com/office/word/2010/wordprocessingGroup" xmlns:wpi="http://schemas.microsoft.com/office/word/2010/wordprocessingInk" xmlns:wne="http://schemas.microsoft.com/office/word/2006/wordml" xmlns:wps="http://schemas.microsoft.com/office/word/2010/wordprocessingShape" mc:Ignorable="w14 w15 w16se w16cid w16 w16cex w16sdtdh wp14">
+<w:document xmlns:wpc="http://schemas.microsoft.com/office/word/2010/wordprocessingCanvas" xmlns:cx="http://schemas.microsoft.com/office/drawing/2014/chartex" xmlns:cx1="http://schemas.microsoft.com/office/drawing/2015/9/8/chartex" xmlns:cx2="http://schemas.microsoft.com/office/drawing/2015/10/21/chartex" xmlns:cx3="http://schemas.microsoft.com/office/drawing/2016/5/9/chartex" xmlns:cx4="http://schemas.microsoft.com/office/drawing/2016/5/10/chartex" xmlns:cx5="http://schemas.microsoft.com/office/drawing/2016/5/11/chartex" xmlns:cx6="http://schemas.microsoft.com/office/drawing/2016/5/12/chartex" xmlns:cx7="http://schemas.microsoft.com/office/drawing/2016/5/13/chartex" xmlns:cx8="http://schemas.microsoft.com/office/drawing/2016/5/14/chartex" xmlns:mc="http://schemas.openxmlformats.org/markup-compatibility/2006" xmlns:aink="http://schemas.microsoft.com/office/drawing/2016/ink" xmlns:am3d="http://schemas.microsoft.com/office/drawing/2017/model3d" xmlns:o="urn:schemas-microsoft-com:office:office" xmlns:oel="http://schemas.microsoft.com/office/2019/extlst" xmlns:r="http://schemas.openxmlformats.org/officeDocument/2006/relationships" xmlns:m="http://schemas.openxmlformats.org/officeDocument/2006/math" xmlns:v="urn:schemas-microsoft-com:vml" xmlns:wp14="http://schemas.microsoft.com/office/word/2010/wordprocessingDrawing" xmlns:wp="http://schemas.openxmlformats.org/drawingml/2006/wordprocessingDrawing" xmlns:w10="urn:schemas-microsoft-com:office:word" xmlns:w="http://schemas.openxmlformats.org/wordprocessingml/2006/main" xmlns:w14="http://schemas.microsoft.com/office/word/2010/wordml" xmlns:w15="http://schemas.microsoft.com/office/word/2012/wordml" xmlns:w16cex="http://schemas.microsoft.com/office/word/2018/wordml/cex" xmlns:w16cid="http://schemas.microsoft.com/office/word/2016/wordml/cid" xmlns:w16="http://schemas.microsoft.com/office/word/2018/wordml" xmlns:w16du="http://schemas.microsoft.com/office/word/2023/wordml/word16du" xmlns:w16sdtdh="http://schemas.microsoft.com/office/word/2020/wordml/sdtdatahash" xmlns:w16se="http://schemas.microsoft.com/office/word/2015/wordml/symex" xmlns:wpg="http://schemas.microsoft.com/office/word/2010/wordprocessingGroup" xmlns:wpi="http://schemas.microsoft.com/office/word/2010/wordprocessingInk" xmlns:wne="http://schemas.microsoft.com/office/word/2006/wordml" xmlns:wps="http://schemas.microsoft.com/office/word/2010/wordprocessingShape" mc:Ignorable="w14 w15 w16se w16cid w16 w16cex w16sdtdh wp14">
   <w:body>
     <w:p>
       <w:pPr>
-        <w:spacing w:after="90" w:line="240" w:lineRule="auto"/>
+        <w:spacing w:after="90" w:line="276" w:lineRule="auto"/>
         <w:ind w:left="331" w:firstLine="0"/>
         <w:jc w:val="center"/>
       </w:pPr>
@@ -22,7 +22,7 @@
           <w:tab w:val="center" w:pos="3703"/>
           <w:tab w:val="center" w:pos="8413"/>
         </w:tabs>
-        <w:spacing w:after="259" w:line="240" w:lineRule="auto"/>
+        <w:spacing w:after="259" w:line="276" w:lineRule="auto"/>
         <w:ind w:left="0" w:firstLine="0"/>
         <w:jc w:val="center"/>
       </w:pPr>
@@ -84,7 +84,7 @@
           <w:tab w:val="center" w:pos="2862"/>
           <w:tab w:val="center" w:pos="7418"/>
         </w:tabs>
-        <w:spacing w:after="343" w:line="240" w:lineRule="auto"/>
+        <w:spacing w:after="343" w:line="276" w:lineRule="auto"/>
         <w:ind w:left="0" w:firstLine="0"/>
         <w:jc w:val="center"/>
         <w:rPr>
@@ -126,7 +126,7 @@
           <w:tab w:val="center" w:pos="2862"/>
           <w:tab w:val="center" w:pos="7418"/>
         </w:tabs>
-        <w:spacing w:after="343" w:line="240" w:lineRule="auto"/>
+        <w:spacing w:after="343" w:line="276" w:lineRule="auto"/>
         <w:ind w:left="0" w:firstLine="0"/>
         <w:jc w:val="center"/>
         <w:rPr>
@@ -148,11 +148,17 @@
           <w:t>https://github.com/aKhfagy</w:t>
         </w:r>
       </w:hyperlink>
+      <w:r>
+        <w:t xml:space="preserve"> </w:t>
+      </w:r>
+      <w:r>
+        <w:t>| Military Service: Exempted</w:t>
+      </w:r>
     </w:p>
     <w:p>
       <w:pPr>
         <w:pStyle w:val="Heading1"/>
-        <w:spacing w:line="240" w:lineRule="auto"/>
+        <w:spacing w:line="276" w:lineRule="auto"/>
         <w:ind w:left="-5" w:right="0"/>
       </w:pPr>
       <w:r>
@@ -228,7 +234,7 @@
     </w:p>
     <w:p>
       <w:pPr>
-        <w:spacing w:after="15" w:line="240" w:lineRule="auto"/>
+        <w:spacing w:after="15" w:line="276" w:lineRule="auto"/>
         <w:ind w:left="10"/>
       </w:pPr>
       <w:r>
@@ -248,7 +254,7 @@
           <w:ilvl w:val="0"/>
           <w:numId w:val="8"/>
         </w:numPr>
-        <w:spacing w:after="338" w:line="240" w:lineRule="auto"/>
+        <w:spacing w:after="338" w:line="276" w:lineRule="auto"/>
         <w:ind w:right="4527"/>
       </w:pPr>
       <w:r>
@@ -265,23 +271,17 @@
           <w:ilvl w:val="0"/>
           <w:numId w:val="8"/>
         </w:numPr>
-        <w:spacing w:after="338" w:line="240" w:lineRule="auto"/>
+        <w:spacing w:after="338" w:line="276" w:lineRule="auto"/>
         <w:ind w:right="4527"/>
       </w:pPr>
       <w:r>
-        <w:t>GPA: 3.</w:t>
-      </w:r>
-      <w:r>
-        <w:t>0</w:t>
-      </w:r>
-      <w:r>
-        <w:t xml:space="preserve"> out of 4.0</w:t>
+        <w:t>Grade: B+</w:t>
       </w:r>
     </w:p>
     <w:p>
       <w:pPr>
         <w:pStyle w:val="Heading1"/>
-        <w:spacing w:line="240" w:lineRule="auto"/>
+        <w:spacing w:line="276" w:lineRule="auto"/>
         <w:ind w:left="-5" w:right="0"/>
       </w:pPr>
       <w:r>
@@ -369,19 +369,49 @@
           <w:ilvl w:val="0"/>
           <w:numId w:val="7"/>
         </w:numPr>
-        <w:spacing w:after="15" w:line="240" w:lineRule="auto"/>
-      </w:pPr>
-      <w:r>
-        <w:rPr>
-          <w:b/>
-        </w:rPr>
-        <w:t>Full Stack Developer Training</w:t>
-      </w:r>
-      <w:r>
-        <w:t>, Excel Systems</w:t>
-      </w:r>
-      <w:r>
-        <w:t xml:space="preserve"> – Aug 2021 – Sep 2021</w:t>
+        <w:spacing w:after="15" w:line="276" w:lineRule="auto"/>
+      </w:pPr>
+      <w:r>
+        <w:rPr>
+          <w:b/>
+        </w:rPr>
+        <w:t xml:space="preserve">Junior </w:t>
+      </w:r>
+      <w:r>
+        <w:rPr>
+          <w:b/>
+        </w:rPr>
+        <w:t>Full Stack Develope</w:t>
+      </w:r>
+      <w:r>
+        <w:rPr>
+          <w:b/>
+        </w:rPr>
+        <w:t>r</w:t>
+      </w:r>
+      <w:r>
+        <w:t xml:space="preserve">, </w:t>
+      </w:r>
+      <w:r>
+        <w:t>Nahr Development</w:t>
+      </w:r>
+      <w:r>
+        <w:t xml:space="preserve"> – </w:t>
+      </w:r>
+      <w:r>
+        <w:t>Jan</w:t>
+      </w:r>
+      <w:r>
+        <w:t xml:space="preserve"> 20</w:t>
+      </w:r>
+      <w:r>
+        <w:t>23</w:t>
+      </w:r>
+      <w:r>
+        <w:t xml:space="preserve"> – </w:t>
+      </w:r>
+      <w:r>
+        <w:t>Current</w:t>
       </w:r>
     </w:p>
     <w:p>
@@ -391,11 +421,62 @@
           <w:ilvl w:val="1"/>
           <w:numId w:val="7"/>
         </w:numPr>
-        <w:spacing w:after="338" w:line="240" w:lineRule="auto"/>
-        <w:ind w:right="4527"/>
-      </w:pPr>
-      <w:r>
-        <w:t>Worked on a website part of a supply chain</w:t>
+        <w:spacing w:after="15" w:line="276" w:lineRule="auto"/>
+      </w:pPr>
+      <w:r>
+        <w:t>Worked on multiple websites, most notably a website for Ehata Financial</w:t>
+      </w:r>
+    </w:p>
+    <w:p>
+      <w:pPr>
+        <w:pStyle w:val="ListParagraph"/>
+        <w:numPr>
+          <w:ilvl w:val="0"/>
+          <w:numId w:val="7"/>
+        </w:numPr>
+        <w:spacing w:after="15" w:line="276" w:lineRule="auto"/>
+      </w:pPr>
+      <w:r>
+        <w:rPr>
+          <w:b/>
+        </w:rPr>
+        <w:t xml:space="preserve">Full Stack Developer </w:t>
+      </w:r>
+      <w:r>
+        <w:rPr>
+          <w:b/>
+        </w:rPr>
+        <w:t>Internship</w:t>
+      </w:r>
+      <w:r>
+        <w:t xml:space="preserve">, </w:t>
+      </w:r>
+      <w:r>
+        <w:t>Nahr Development</w:t>
+      </w:r>
+      <w:r>
+        <w:t xml:space="preserve"> – </w:t>
+      </w:r>
+      <w:r>
+        <w:t>Nov</w:t>
+      </w:r>
+      <w:r>
+        <w:t xml:space="preserve"> 202</w:t>
+      </w:r>
+      <w:r>
+        <w:t>2</w:t>
+      </w:r>
+      <w:r>
+        <w:t xml:space="preserve"> – </w:t>
+      </w:r>
+      <w:r>
+        <w:t>Dec</w:t>
+      </w:r>
+      <w:r>
+        <w:t xml:space="preserve"> 202</w:t>
+      </w:r>
+      <w:r>
+        <w:t>2</w:t>
       </w:r>
     </w:p>
     <w:p>
@@ -405,12 +486,26 @@
           <w:ilvl w:val="1"/>
           <w:numId w:val="7"/>
         </w:numPr>
-        <w:spacing w:after="338" w:line="240" w:lineRule="auto"/>
-        <w:ind w:right="4527"/>
-      </w:pPr>
-      <w:r>
-        <w:t>Used Onion Architecture while developing the project</w:t>
-      </w:r>
+        <w:spacing w:line="276" w:lineRule="auto"/>
+        <w:rPr>
+          <w:b/>
+          <w:bCs/>
+        </w:rPr>
+      </w:pPr>
+      <w:r>
+        <w:t xml:space="preserve">Made Simple website to </w:t>
+      </w:r>
+      <w:r>
+        <w:t>implement</w:t>
+      </w:r>
+      <w:r>
+        <w:t xml:space="preserve"> what I </w:t>
+      </w:r>
+      <w:proofErr w:type="gramStart"/>
+      <w:r>
+        <w:t>learned</w:t>
+      </w:r>
+      <w:proofErr w:type="gramEnd"/>
     </w:p>
     <w:p>
       <w:pPr>
@@ -419,11 +514,83 @@
           <w:ilvl w:val="1"/>
           <w:numId w:val="7"/>
         </w:numPr>
-        <w:spacing w:after="338" w:line="240" w:lineRule="auto"/>
-        <w:ind w:right="4527"/>
-      </w:pPr>
-      <w:r>
-        <w:t>Used Agile methodologies to Structure our workflow</w:t>
+        <w:spacing w:line="276" w:lineRule="auto"/>
+        <w:rPr>
+          <w:b/>
+          <w:bCs/>
+        </w:rPr>
+      </w:pPr>
+      <w:r>
+        <w:rPr>
+          <w:b/>
+          <w:bCs/>
+        </w:rPr>
+        <w:t xml:space="preserve">Tools and Concepts </w:t>
+      </w:r>
+      <w:proofErr w:type="gramStart"/>
+      <w:r>
+        <w:rPr>
+          <w:b/>
+          <w:bCs/>
+        </w:rPr>
+        <w:t>Learned:</w:t>
+      </w:r>
+      <w:r>
+        <w:rPr>
+          <w:b/>
+          <w:bCs/>
+        </w:rPr>
+        <w:t>.Net</w:t>
+      </w:r>
+      <w:proofErr w:type="gramEnd"/>
+      <w:r>
+        <w:rPr>
+          <w:b/>
+          <w:bCs/>
+        </w:rPr>
+        <w:t xml:space="preserve"> Framework, </w:t>
+      </w:r>
+      <w:proofErr w:type="spellStart"/>
+      <w:r>
+        <w:rPr>
+          <w:b/>
+          <w:bCs/>
+        </w:rPr>
+        <w:t>Angular.Js</w:t>
+      </w:r>
+      <w:proofErr w:type="spellEnd"/>
+      <w:r>
+        <w:rPr>
+          <w:b/>
+          <w:bCs/>
+        </w:rPr>
+        <w:t>, Swagger</w:t>
+      </w:r>
+      <w:r>
+        <w:rPr>
+          <w:b/>
+          <w:bCs/>
+        </w:rPr>
+        <w:t>.</w:t>
+      </w:r>
+    </w:p>
+    <w:p>
+      <w:pPr>
+        <w:pStyle w:val="ListParagraph"/>
+        <w:numPr>
+          <w:ilvl w:val="0"/>
+          <w:numId w:val="7"/>
+        </w:numPr>
+        <w:spacing w:after="15" w:line="276" w:lineRule="auto"/>
+      </w:pPr>
+      <w:r>
+        <w:rPr>
+          <w:b/>
+        </w:rPr>
+        <w:t>Full Stack Developer Training</w:t>
+      </w:r>
+      <w:r>
+        <w:t>, Excel Systems – Aug 2021 – Sep 2021</w:t>
       </w:r>
     </w:p>
     <w:p>
@@ -433,23 +600,239 @@
           <w:ilvl w:val="1"/>
           <w:numId w:val="7"/>
         </w:numPr>
+        <w:spacing w:after="338" w:line="276" w:lineRule="auto"/>
+        <w:ind w:right="4527"/>
+      </w:pPr>
+      <w:r>
+        <w:t xml:space="preserve">Worked on a website part of a supply </w:t>
+      </w:r>
+      <w:proofErr w:type="gramStart"/>
+      <w:r>
+        <w:t>chain</w:t>
+      </w:r>
+      <w:proofErr w:type="gramEnd"/>
+    </w:p>
+    <w:p>
+      <w:pPr>
+        <w:pStyle w:val="ListParagraph"/>
+        <w:numPr>
+          <w:ilvl w:val="1"/>
+          <w:numId w:val="7"/>
+        </w:numPr>
+        <w:spacing w:after="338" w:line="276" w:lineRule="auto"/>
+        <w:ind w:right="4527"/>
+      </w:pPr>
+      <w:r>
+        <w:t xml:space="preserve">Used Onion Architecture while developing the </w:t>
+      </w:r>
+      <w:proofErr w:type="gramStart"/>
+      <w:r>
+        <w:t>project</w:t>
+      </w:r>
+      <w:proofErr w:type="gramEnd"/>
+    </w:p>
+    <w:p>
+      <w:pPr>
+        <w:pStyle w:val="ListParagraph"/>
+        <w:numPr>
+          <w:ilvl w:val="1"/>
+          <w:numId w:val="7"/>
+        </w:numPr>
+        <w:spacing w:after="338" w:line="276" w:lineRule="auto"/>
+        <w:ind w:right="4527"/>
         <w:rPr>
           <w:b/>
           <w:bCs/>
         </w:rPr>
       </w:pPr>
       <w:r>
+        <w:t xml:space="preserve">Used Agile methodologies to Structure our </w:t>
+      </w:r>
+      <w:proofErr w:type="gramStart"/>
+      <w:r>
+        <w:t>workflow</w:t>
+      </w:r>
+      <w:proofErr w:type="gramEnd"/>
+    </w:p>
+    <w:p>
+      <w:pPr>
+        <w:pStyle w:val="Heading1"/>
+        <w:spacing w:line="276" w:lineRule="auto"/>
+        <w:ind w:left="-5" w:right="0"/>
+      </w:pPr>
+      <w:r>
+        <w:rPr>
+          <w:noProof/>
+        </w:rPr>
+        <mc:AlternateContent>
+          <mc:Choice Requires="wps">
+            <w:drawing>
+              <wp:anchor distT="0" distB="0" distL="114300" distR="114300" simplePos="0" relativeHeight="251676672" behindDoc="0" locked="0" layoutInCell="1" allowOverlap="1" wp14:anchorId="2746B392" wp14:editId="319AEDCB">
+                <wp:simplePos x="0" y="0"/>
+                <wp:positionH relativeFrom="margin">
+                  <wp:align>right</wp:align>
+                </wp:positionH>
+                <wp:positionV relativeFrom="paragraph">
+                  <wp:posOffset>104775</wp:posOffset>
+                </wp:positionV>
+                <wp:extent cx="5303520" cy="0"/>
+                <wp:effectExtent l="0" t="0" r="0" b="0"/>
+                <wp:wrapNone/>
+                <wp:docPr id="1" name="Straight Connector 1"/>
+                <wp:cNvGraphicFramePr/>
+                <a:graphic xmlns:a="http://schemas.openxmlformats.org/drawingml/2006/main">
+                  <a:graphicData uri="http://schemas.microsoft.com/office/word/2010/wordprocessingShape">
+                    <wps:wsp>
+                      <wps:cNvCnPr/>
+                      <wps:spPr>
+                        <a:xfrm flipV="1">
+                          <a:off x="0" y="0"/>
+                          <a:ext cx="5303520" cy="0"/>
+                        </a:xfrm>
+                        <a:prstGeom prst="line">
+                          <a:avLst/>
+                        </a:prstGeom>
+                        <a:ln w="19050"/>
+                      </wps:spPr>
+                      <wps:style>
+                        <a:lnRef idx="1">
+                          <a:schemeClr val="dk1"/>
+                        </a:lnRef>
+                        <a:fillRef idx="0">
+                          <a:schemeClr val="dk1"/>
+                        </a:fillRef>
+                        <a:effectRef idx="0">
+                          <a:schemeClr val="dk1"/>
+                        </a:effectRef>
+                        <a:fontRef idx="minor">
+                          <a:schemeClr val="tx1"/>
+                        </a:fontRef>
+                      </wps:style>
+                      <wps:bodyPr/>
+                    </wps:wsp>
+                  </a:graphicData>
+                </a:graphic>
+                <wp14:sizeRelH relativeFrom="margin">
+                  <wp14:pctWidth>0</wp14:pctWidth>
+                </wp14:sizeRelH>
+                <wp14:sizeRelV relativeFrom="margin">
+                  <wp14:pctHeight>0</wp14:pctHeight>
+                </wp14:sizeRelV>
+              </wp:anchor>
+            </w:drawing>
+          </mc:Choice>
+          <mc:Fallback>
+            <w:pict>
+              <v:line w14:anchorId="0EAFB9C5" id="Straight Connector 1" o:spid="_x0000_s1026" style="position:absolute;flip:y;z-index:251676672;visibility:visible;mso-wrap-style:square;mso-width-percent:0;mso-height-percent:0;mso-wrap-distance-left:9pt;mso-wrap-distance-top:0;mso-wrap-distance-right:9pt;mso-wrap-distance-bottom:0;mso-position-horizontal:right;mso-position-horizontal-relative:margin;mso-position-vertical:absolute;mso-position-vertical-relative:text;mso-width-percent:0;mso-height-percent:0;mso-width-relative:margin;mso-height-relative:margin" from="366.4pt,8.25pt" to="784pt,8.25pt" o:gfxdata="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" strokecolor="black [3200]" strokeweight="1.5pt">
+                <v:stroke joinstyle="miter"/>
+                <w10:wrap anchorx="margin"/>
+              </v:line>
+            </w:pict>
+          </mc:Fallback>
+        </mc:AlternateContent>
+      </w:r>
+      <w:r>
+        <w:t xml:space="preserve">Graduation Project </w:t>
+      </w:r>
+    </w:p>
+    <w:p>
+      <w:pPr>
+        <w:pStyle w:val="ListParagraph"/>
+        <w:numPr>
+          <w:ilvl w:val="0"/>
+          <w:numId w:val="6"/>
+        </w:numPr>
+        <w:spacing w:line="276" w:lineRule="auto"/>
+      </w:pPr>
+      <w:hyperlink r:id="rId14" w:history="1">
+        <w:r>
+          <w:rPr>
+            <w:rStyle w:val="Hyperlink"/>
+          </w:rPr>
+          <w:t>Brain-Computer Interface Using EEG Signals for Wheelchair Control</w:t>
+        </w:r>
+      </w:hyperlink>
+    </w:p>
+    <w:p>
+      <w:pPr>
+        <w:pStyle w:val="ListParagraph"/>
+        <w:numPr>
+          <w:ilvl w:val="1"/>
+          <w:numId w:val="6"/>
+        </w:numPr>
+        <w:spacing w:line="276" w:lineRule="auto"/>
+      </w:pPr>
+      <w:r>
+        <w:t>Control a wheelchair by extracting simple commands from your thoughts using EEG signals.</w:t>
+      </w:r>
+    </w:p>
+    <w:p>
+      <w:pPr>
+        <w:pStyle w:val="ListParagraph"/>
+        <w:numPr>
+          <w:ilvl w:val="1"/>
+          <w:numId w:val="6"/>
+        </w:numPr>
+        <w:tabs>
+          <w:tab w:val="center" w:pos="1140"/>
+          <w:tab w:val="right" w:pos="10135"/>
+        </w:tabs>
+        <w:spacing w:after="339" w:line="276" w:lineRule="auto"/>
         <w:rPr>
           <w:b/>
           <w:bCs/>
         </w:rPr>
-        <w:t>Tools and Concepts Learned: .NET Frameworks, Onion Architecture, Agile.</w:t>
+      </w:pPr>
+      <w:r>
+        <w:rPr>
+          <w:b/>
+        </w:rPr>
+        <w:t>Tools and Concepts</w:t>
+      </w:r>
+      <w:r>
+        <w:rPr>
+          <w:b/>
+          <w:bCs/>
+        </w:rPr>
+        <w:t xml:space="preserve">: </w:t>
+      </w:r>
+      <w:r>
+        <w:rPr>
+          <w:b/>
+          <w:bCs/>
+        </w:rPr>
+        <w:t>Machine Learning Algorithms, Python, Scientific Research, Flask, APIs, Networking, Raspberry PI OS, Bash, Android Studio, Java.</w:t>
+      </w:r>
+    </w:p>
+    <w:p>
+      <w:pPr>
+        <w:pStyle w:val="ListParagraph"/>
+        <w:numPr>
+          <w:ilvl w:val="1"/>
+          <w:numId w:val="6"/>
+        </w:numPr>
+        <w:tabs>
+          <w:tab w:val="center" w:pos="1140"/>
+          <w:tab w:val="right" w:pos="10135"/>
+        </w:tabs>
+        <w:spacing w:after="339" w:line="276" w:lineRule="auto"/>
+        <w:rPr>
+          <w:b/>
+          <w:bCs/>
+        </w:rPr>
+      </w:pPr>
+      <w:r>
+        <w:rPr>
+          <w:b/>
+          <w:bCs/>
+        </w:rPr>
+        <w:t>Grade: A</w:t>
       </w:r>
     </w:p>
     <w:p>
       <w:pPr>
         <w:pStyle w:val="Heading1"/>
-        <w:spacing w:line="240" w:lineRule="auto"/>
+        <w:spacing w:line="276" w:lineRule="auto"/>
         <w:ind w:left="-5" w:right="0"/>
       </w:pPr>
       <w:r>
@@ -534,44 +917,13 @@
           <w:ilvl w:val="0"/>
           <w:numId w:val="6"/>
         </w:numPr>
-        <w:spacing w:line="240" w:lineRule="auto"/>
-      </w:pPr>
-      <w:hyperlink r:id="rId14" w:history="1">
-        <w:r>
-          <w:rPr>
-            <w:rStyle w:val="Hyperlink"/>
-          </w:rPr>
-          <w:t>Brain-Computer Interface Using EEG Signals for Wheelchair Control</w:t>
-        </w:r>
-      </w:hyperlink>
-    </w:p>
-    <w:p>
-      <w:pPr>
-        <w:pStyle w:val="ListParagraph"/>
-        <w:numPr>
-          <w:ilvl w:val="1"/>
-          <w:numId w:val="6"/>
-        </w:numPr>
-        <w:spacing w:line="240" w:lineRule="auto"/>
-      </w:pPr>
-      <w:r>
-        <w:t>Graduation project at Ain Shams University, Bioinformatics Department</w:t>
-      </w:r>
-      <w:r>
-        <w:t>.</w:t>
-      </w:r>
-    </w:p>
-    <w:p>
-      <w:pPr>
-        <w:pStyle w:val="ListParagraph"/>
-        <w:numPr>
-          <w:ilvl w:val="1"/>
-          <w:numId w:val="6"/>
-        </w:numPr>
-        <w:spacing w:line="240" w:lineRule="auto"/>
-      </w:pPr>
-      <w:r>
-        <w:t>Control a wheelchair by extracting simple commands from your thoughts using EEG signals.</w:t>
+        <w:spacing w:line="276" w:lineRule="auto"/>
+      </w:pPr>
+      <w:r>
+        <w:t>Eh</w:t>
+      </w:r>
+      <w:r>
+        <w:t>ata Financial Website (Link available after development is finished)</w:t>
       </w:r>
     </w:p>
     <w:p>
@@ -585,45 +937,15 @@
           <w:tab w:val="center" w:pos="1140"/>
           <w:tab w:val="right" w:pos="10135"/>
         </w:tabs>
-        <w:spacing w:after="339" w:line="240" w:lineRule="auto"/>
+        <w:spacing w:after="339" w:line="276" w:lineRule="auto"/>
         <w:rPr>
           <w:b/>
           <w:bCs/>
         </w:rPr>
       </w:pPr>
-      <w:r>
-        <w:rPr>
-          <w:b/>
-        </w:rPr>
-        <w:t>Tools and Concepts</w:t>
-      </w:r>
-      <w:r>
-        <w:rPr>
-          <w:b/>
-          <w:bCs/>
-        </w:rPr>
-        <w:t xml:space="preserve">: </w:t>
-      </w:r>
-      <w:r>
-        <w:rPr>
-          <w:b/>
-          <w:bCs/>
-        </w:rPr>
-        <w:t xml:space="preserve">Machine Learning Algorithms, Python, Scientific Research, </w:t>
-      </w:r>
-      <w:r>
-        <w:rPr>
-          <w:b/>
-          <w:bCs/>
-        </w:rPr>
-        <w:t>Flask, APIs, Networking, Raspberry PI OS, Bash, Android Studio, Java</w:t>
-      </w:r>
-      <w:r>
-        <w:rPr>
-          <w:b/>
-          <w:bCs/>
-        </w:rPr>
-        <w:t>.</w:t>
+      <w:bookmarkStart w:id="0" w:name="_Hlk114833640"/>
+      <w:r>
+        <w:t>Financial website</w:t>
       </w:r>
     </w:p>
     <w:p>
@@ -637,7 +959,7 @@
           <w:tab w:val="center" w:pos="1140"/>
           <w:tab w:val="right" w:pos="10135"/>
         </w:tabs>
-        <w:spacing w:after="339" w:line="240" w:lineRule="auto"/>
+        <w:spacing w:after="339" w:line="276" w:lineRule="auto"/>
         <w:rPr>
           <w:b/>
           <w:bCs/>
@@ -646,9 +968,29 @@
       <w:r>
         <w:rPr>
           <w:b/>
+        </w:rPr>
+        <w:t>Tools and Concepts</w:t>
+      </w:r>
+      <w:r>
+        <w:rPr>
+          <w:b/>
           <w:bCs/>
         </w:rPr>
-        <w:t>Grade: A</w:t>
+        <w:t>:</w:t>
+      </w:r>
+      <w:r>
+        <w:rPr>
+          <w:b/>
+          <w:bCs/>
+        </w:rPr>
+        <w:t xml:space="preserve"> .Net Framework, Angular.JS, Swagger</w:t>
+      </w:r>
+      <w:r>
+        <w:rPr>
+          <w:b/>
+          <w:bCs/>
+        </w:rPr>
+        <w:t>.</w:t>
       </w:r>
     </w:p>
     <w:p>
@@ -658,7 +1000,7 @@
           <w:ilvl w:val="0"/>
           <w:numId w:val="6"/>
         </w:numPr>
-        <w:spacing w:line="240" w:lineRule="auto"/>
+        <w:spacing w:line="276" w:lineRule="auto"/>
       </w:pPr>
       <w:hyperlink r:id="rId15" w:history="1">
         <w:r>
@@ -676,13 +1018,10 @@
           <w:ilvl w:val="1"/>
           <w:numId w:val="6"/>
         </w:numPr>
-        <w:spacing w:after="15" w:line="240" w:lineRule="auto"/>
-      </w:pPr>
-      <w:r>
-        <w:t>Part of a supply chain website targeted for the manufacturer to use to place his orders</w:t>
-      </w:r>
-      <w:r>
-        <w:t>.</w:t>
+        <w:spacing w:after="15" w:line="276" w:lineRule="auto"/>
+      </w:pPr>
+      <w:r>
+        <w:t>Part of a supply chain website targeted for the manufacturer to use to place his orders.</w:t>
       </w:r>
     </w:p>
     <w:p>
@@ -692,13 +1031,10 @@
           <w:ilvl w:val="1"/>
           <w:numId w:val="6"/>
         </w:numPr>
-        <w:spacing w:after="15" w:line="240" w:lineRule="auto"/>
-      </w:pPr>
-      <w:r>
-        <w:t>Developed during Full Stack Developer Training at Excel Systems in less than one month</w:t>
-      </w:r>
-      <w:r>
-        <w:t>.</w:t>
+        <w:spacing w:after="15" w:line="276" w:lineRule="auto"/>
+      </w:pPr>
+      <w:r>
+        <w:t>Developed during Full Stack Developer Training at Excel Systems in less than one month.</w:t>
       </w:r>
     </w:p>
     <w:p>
@@ -712,13 +1048,12 @@
           <w:tab w:val="center" w:pos="1140"/>
           <w:tab w:val="right" w:pos="10135"/>
         </w:tabs>
-        <w:spacing w:after="339" w:line="240" w:lineRule="auto"/>
+        <w:spacing w:after="339" w:line="276" w:lineRule="auto"/>
         <w:rPr>
           <w:b/>
           <w:bCs/>
         </w:rPr>
       </w:pPr>
-      <w:bookmarkStart w:id="0" w:name="_Hlk114833640"/>
       <w:r>
         <w:rPr>
           <w:b/>
@@ -730,7 +1065,35 @@
           <w:b/>
           <w:bCs/>
         </w:rPr>
-        <w:t>: .NET Frameworks, Onion Architecture, Agile</w:t>
+        <w:t xml:space="preserve">: </w:t>
+      </w:r>
+      <w:r>
+        <w:rPr>
+          <w:b/>
+          <w:bCs/>
+        </w:rPr>
+        <w:t xml:space="preserve">C#, </w:t>
+      </w:r>
+      <w:r>
+        <w:rPr>
+          <w:b/>
+          <w:bCs/>
+        </w:rPr>
+        <w:t xml:space="preserve">.NET Frameworks, </w:t>
+      </w:r>
+      <w:r>
+        <w:rPr>
+          <w:b/>
+          <w:bCs/>
+        </w:rPr>
+        <w:t xml:space="preserve">SQL Server, </w:t>
+      </w:r>
+      <w:r>
+        <w:rPr>
+          <w:b/>
+          <w:bCs/>
+        </w:rPr>
+        <w:t>Onion Architecture, Agile</w:t>
       </w:r>
       <w:r>
         <w:rPr>
@@ -748,7 +1111,7 @@
           <w:ilvl w:val="0"/>
           <w:numId w:val="6"/>
         </w:numPr>
-        <w:spacing w:after="15" w:line="240" w:lineRule="auto"/>
+        <w:spacing w:after="15" w:line="276" w:lineRule="auto"/>
       </w:pPr>
       <w:r>
         <w:fldChar w:fldCharType="begin"/>
@@ -781,7 +1144,7 @@
           <w:ilvl w:val="1"/>
           <w:numId w:val="6"/>
         </w:numPr>
-        <w:spacing w:line="240" w:lineRule="auto"/>
+        <w:spacing w:line="276" w:lineRule="auto"/>
       </w:pPr>
       <w:r>
         <w:t>A simple exercise tracker microservice which you can track your progress</w:t>
@@ -801,7 +1164,7 @@
           <w:tab w:val="center" w:pos="1140"/>
           <w:tab w:val="center" w:pos="4320"/>
         </w:tabs>
-        <w:spacing w:after="15" w:line="240" w:lineRule="auto"/>
+        <w:spacing w:after="15" w:line="276" w:lineRule="auto"/>
       </w:pPr>
       <w:r>
         <w:rPr>
@@ -830,83 +1193,34 @@
         <w:pStyle w:val="ListParagraph"/>
         <w:numPr>
           <w:ilvl w:val="0"/>
-          <w:numId w:val="6"/>
-        </w:numPr>
-        <w:spacing w:line="240" w:lineRule="auto"/>
-      </w:pPr>
-      <w:hyperlink r:id="rId17" w:history="1">
-        <w:hyperlink r:id="rId18">
-          <w:r>
-            <w:rPr>
-              <w:rStyle w:val="Hyperlink"/>
-            </w:rPr>
-            <w:t>Simple Kernel</w:t>
-          </w:r>
-        </w:hyperlink>
-      </w:hyperlink>
-    </w:p>
-    <w:p>
-      <w:pPr>
-        <w:pStyle w:val="ListParagraph"/>
-        <w:numPr>
-          <w:ilvl w:val="1"/>
-          <w:numId w:val="6"/>
-        </w:numPr>
-        <w:tabs>
-          <w:tab w:val="center" w:pos="1140"/>
-          <w:tab w:val="center" w:pos="4412"/>
-        </w:tabs>
-        <w:spacing w:line="240" w:lineRule="auto"/>
-      </w:pPr>
-      <w:r>
-        <w:t>OS kernel which performs basic operations of an operating system.</w:t>
-      </w:r>
-    </w:p>
-    <w:p>
-      <w:pPr>
-        <w:pStyle w:val="ListParagraph"/>
-        <w:numPr>
-          <w:ilvl w:val="1"/>
           <w:numId w:val="6"/>
         </w:numPr>
         <w:tabs>
           <w:tab w:val="center" w:pos="1140"/>
           <w:tab w:val="right" w:pos="10135"/>
         </w:tabs>
-        <w:spacing w:after="339" w:line="240" w:lineRule="auto"/>
-      </w:pPr>
-      <w:r>
-        <w:rPr>
-          <w:b/>
-        </w:rPr>
-        <w:t>Tools and Concepts</w:t>
-      </w:r>
-      <w:r>
-        <w:t xml:space="preserve">: </w:t>
-      </w:r>
-      <w:r>
-        <w:rPr>
-          <w:b/>
-        </w:rPr>
-        <w:t xml:space="preserve">Memory </w:t>
-      </w:r>
-      <w:r>
-        <w:rPr>
-          <w:b/>
-        </w:rPr>
-        <w:t>management</w:t>
-      </w:r>
-      <w:r>
-        <w:rPr>
-          <w:b/>
-        </w:rPr>
-        <w:t>, semaphores, shared variables, page fault handling</w:t>
-      </w:r>
+        <w:spacing w:after="339" w:line="276" w:lineRule="auto"/>
+      </w:pPr>
+      <w:r>
+        <w:rPr>
+          <w:bCs/>
+        </w:rPr>
+        <w:t xml:space="preserve">More projects available on my </w:t>
+      </w:r>
+      <w:hyperlink r:id="rId17" w:history="1">
+        <w:r>
+          <w:rPr>
+            <w:rStyle w:val="Hyperlink"/>
+            <w:bCs/>
+          </w:rPr>
+          <w:t>GitHub Profile</w:t>
+        </w:r>
+      </w:hyperlink>
     </w:p>
     <w:p>
       <w:pPr>
         <w:pStyle w:val="Heading1"/>
-        <w:spacing w:line="240" w:lineRule="auto"/>
+        <w:spacing w:line="276" w:lineRule="auto"/>
         <w:ind w:left="-5" w:right="0"/>
       </w:pPr>
       <w:r>
@@ -916,7 +1230,7 @@
         <mc:AlternateContent>
           <mc:Choice Requires="wps">
             <w:drawing>
-              <wp:anchor distT="0" distB="0" distL="114300" distR="114300" simplePos="0" relativeHeight="251663360" behindDoc="0" locked="0" layoutInCell="1" allowOverlap="1" wp14:anchorId="1E28918D" wp14:editId="416DEE99">
+              <wp:anchor distT="0" distB="0" distL="114300" distR="114300" simplePos="0" relativeHeight="251663360" behindDoc="0" locked="0" layoutInCell="1" allowOverlap="1" wp14:anchorId="1E28918D" wp14:editId="5CE039B4">
                 <wp:simplePos x="0" y="0"/>
                 <wp:positionH relativeFrom="margin">
                   <wp:align>right</wp:align>
@@ -924,7 +1238,7 @@
                 <wp:positionV relativeFrom="paragraph">
                   <wp:posOffset>113665</wp:posOffset>
                 </wp:positionV>
-                <wp:extent cx="5852160" cy="0"/>
+                <wp:extent cx="5029200" cy="0"/>
                 <wp:effectExtent l="0" t="0" r="0" b="0"/>
                 <wp:wrapNone/>
                 <wp:docPr id="7" name="Straight Connector 7"/>
@@ -936,7 +1250,7 @@
                       <wps:spPr>
                         <a:xfrm flipV="1">
                           <a:off x="0" y="0"/>
-                          <a:ext cx="5852160" cy="0"/>
+                          <a:ext cx="5029200" cy="0"/>
                         </a:xfrm>
                         <a:prstGeom prst="line">
                           <a:avLst/>
@@ -972,7 +1286,7 @@
           </mc:Choice>
           <mc:Fallback>
             <w:pict>
-              <v:line w14:anchorId="2513B4A3" id="Straight Connector 7" o:spid="_x0000_s1026" style="position:absolute;flip:y;z-index:251663360;visibility:visible;mso-wrap-style:square;mso-width-percent:0;mso-height-percent:0;mso-wrap-distance-left:9pt;mso-wrap-distance-top:0;mso-wrap-distance-right:9pt;mso-wrap-distance-bottom:0;mso-position-horizontal:right;mso-position-horizontal-relative:margin;mso-position-vertical:absolute;mso-position-vertical-relative:text;mso-width-percent:0;mso-height-percent:0;mso-width-relative:margin;mso-height-relative:margin" from="409.6pt,8.95pt" to="870.4pt,8.95pt" o:gfxdata="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" strokecolor="black [3200]" strokeweight="1.5pt">
+              <v:line w14:anchorId="09D3C902" id="Straight Connector 7" o:spid="_x0000_s1026" style="position:absolute;flip:y;z-index:251663360;visibility:visible;mso-wrap-style:square;mso-width-percent:0;mso-height-percent:0;mso-wrap-distance-left:9pt;mso-wrap-distance-top:0;mso-wrap-distance-right:9pt;mso-wrap-distance-bottom:0;mso-position-horizontal:right;mso-position-horizontal-relative:margin;mso-position-vertical:absolute;mso-position-vertical-relative:text;mso-width-percent:0;mso-height-percent:0;mso-width-relative:margin;mso-height-relative:margin" from="344.8pt,8.95pt" to="740.8pt,8.95pt" o:gfxdata="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" strokecolor="black [3200]" strokeweight="1.5pt">
                 <v:stroke joinstyle="miter"/>
                 <w10:wrap anchorx="margin"/>
               </v:line>
@@ -981,6 +1295,9 @@
         </mc:AlternateContent>
       </w:r>
       <w:r>
+        <w:t xml:space="preserve">Technical </w:t>
+      </w:r>
+      <w:r>
         <w:t xml:space="preserve">Certificates </w:t>
       </w:r>
     </w:p>
@@ -991,10 +1308,10 @@
           <w:ilvl w:val="0"/>
           <w:numId w:val="9"/>
         </w:numPr>
-        <w:spacing w:line="240" w:lineRule="auto"/>
-      </w:pPr>
-      <w:r>
-        <w:t>Deep Learning. Certificate earned on May 3, 2020.</w:t>
+        <w:spacing w:line="276" w:lineRule="auto"/>
+      </w:pPr>
+      <w:r>
+        <w:t>APIs and Microservices earned on April 25, 2021</w:t>
       </w:r>
     </w:p>
     <w:p>
@@ -1004,10 +1321,10 @@
           <w:ilvl w:val="1"/>
           <w:numId w:val="9"/>
         </w:numPr>
-        <w:spacing w:line="240" w:lineRule="auto"/>
-      </w:pPr>
-      <w:r>
-        <w:t>By deeplearning.ai on Coursera</w:t>
+        <w:spacing w:line="276" w:lineRule="auto"/>
+      </w:pPr>
+      <w:r>
+        <w:t>By freecodecamp.org</w:t>
       </w:r>
     </w:p>
     <w:p>
@@ -1017,10 +1334,11 @@
           <w:ilvl w:val="0"/>
           <w:numId w:val="9"/>
         </w:numPr>
-        <w:spacing w:line="240" w:lineRule="auto"/>
-      </w:pPr>
-      <w:r>
-        <w:t>Machine Learning. Certificate earned on July 3, 2020.</w:t>
+        <w:spacing w:line="276" w:lineRule="auto"/>
+      </w:pPr>
+      <w:r>
+        <w:lastRenderedPageBreak/>
+        <w:t>Deep Learning. Certificate earned on May 3, 2020.</w:t>
       </w:r>
     </w:p>
     <w:p>
@@ -1030,10 +1348,10 @@
           <w:ilvl w:val="1"/>
           <w:numId w:val="9"/>
         </w:numPr>
-        <w:spacing w:line="240" w:lineRule="auto"/>
-      </w:pPr>
-      <w:r>
-        <w:t>By the University of Washington on Coursera</w:t>
+        <w:spacing w:line="276" w:lineRule="auto"/>
+      </w:pPr>
+      <w:r>
+        <w:t>By deeplearning.ai on Coursera</w:t>
       </w:r>
     </w:p>
     <w:p>
@@ -1043,10 +1361,10 @@
           <w:ilvl w:val="0"/>
           <w:numId w:val="9"/>
         </w:numPr>
-        <w:spacing w:line="240" w:lineRule="auto"/>
-      </w:pPr>
-      <w:r>
-        <w:t>APIs and Microservices earned on April 25, 2021</w:t>
+        <w:spacing w:line="276" w:lineRule="auto"/>
+      </w:pPr>
+      <w:r>
+        <w:t>Machine Learning. Certificate earned on July 3, 2020.</w:t>
       </w:r>
     </w:p>
     <w:p>
@@ -1056,10 +1374,10 @@
           <w:ilvl w:val="1"/>
           <w:numId w:val="9"/>
         </w:numPr>
-        <w:spacing w:line="240" w:lineRule="auto"/>
-      </w:pPr>
-      <w:r>
-        <w:t>By freecodecamp.org</w:t>
+        <w:spacing w:line="276" w:lineRule="auto"/>
+      </w:pPr>
+      <w:r>
+        <w:t>By the University of Washington on Coursera</w:t>
       </w:r>
     </w:p>
     <w:p>
@@ -1069,7 +1387,7 @@
           <w:ilvl w:val="0"/>
           <w:numId w:val="9"/>
         </w:numPr>
-        <w:spacing w:line="240" w:lineRule="auto"/>
+        <w:spacing w:line="276" w:lineRule="auto"/>
       </w:pPr>
       <w:r>
         <w:t>Data Structures and Algorithms. Certificate earned on October 9, 2020</w:t>
@@ -1082,7 +1400,7 @@
           <w:ilvl w:val="1"/>
           <w:numId w:val="9"/>
         </w:numPr>
-        <w:spacing w:after="337" w:line="240" w:lineRule="auto"/>
+        <w:spacing w:after="337" w:line="276" w:lineRule="auto"/>
       </w:pPr>
       <w:r>
         <w:t>By the University of California, San Diego &amp; National Research University Higher School of Economics on Coursera.</w:t>
@@ -1095,12 +1413,12 @@
           <w:ilvl w:val="0"/>
           <w:numId w:val="9"/>
         </w:numPr>
-        <w:spacing w:after="337" w:line="240" w:lineRule="auto"/>
+        <w:spacing w:after="337" w:line="276" w:lineRule="auto"/>
       </w:pPr>
       <w:r>
         <w:t xml:space="preserve">Other certificates on my Portfolio’s </w:t>
       </w:r>
-      <w:hyperlink r:id="rId19" w:history="1">
+      <w:hyperlink r:id="rId18" w:history="1">
         <w:r>
           <w:rPr>
             <w:rStyle w:val="Hyperlink"/>
@@ -1127,7 +1445,7 @@
     <w:p>
       <w:pPr>
         <w:pStyle w:val="Heading1"/>
-        <w:spacing w:line="240" w:lineRule="auto"/>
+        <w:spacing w:line="276" w:lineRule="auto"/>
         <w:ind w:left="-5" w:right="0"/>
       </w:pPr>
       <w:r>
@@ -1211,26 +1529,11 @@
           <w:ilvl w:val="0"/>
           <w:numId w:val="3"/>
         </w:numPr>
-        <w:spacing w:line="240" w:lineRule="auto"/>
+        <w:spacing w:line="276" w:lineRule="auto"/>
         <w:ind w:hanging="360"/>
       </w:pPr>
       <w:r>
-        <w:t xml:space="preserve">Tools: </w:t>
-      </w:r>
-      <w:r>
-        <w:t xml:space="preserve">ASP.NET, </w:t>
-      </w:r>
-      <w:r>
-        <w:t xml:space="preserve">SQL Server, </w:t>
-      </w:r>
-      <w:r>
-        <w:t>Sklearn,</w:t>
-      </w:r>
-      <w:r>
-        <w:t xml:space="preserve"> </w:t>
-      </w:r>
-      <w:r>
-        <w:t>Node.js, Git, MongoDB, PL/SQL</w:t>
+        <w:t>Languages (Ordered by proficiency): C#, Python, JavaScript</w:t>
       </w:r>
     </w:p>
     <w:p>
@@ -1239,23 +1542,37 @@
           <w:ilvl w:val="0"/>
           <w:numId w:val="3"/>
         </w:numPr>
-        <w:spacing w:line="240" w:lineRule="auto"/>
+        <w:spacing w:line="276" w:lineRule="auto"/>
         <w:ind w:hanging="360"/>
       </w:pPr>
       <w:r>
-        <w:t xml:space="preserve">Languages (Ordered by proficiency): </w:t>
-      </w:r>
-      <w:r>
-        <w:t xml:space="preserve">C#, </w:t>
-      </w:r>
-      <w:r>
-        <w:t>Python</w:t>
+        <w:t xml:space="preserve">Tools: </w:t>
+      </w:r>
+      <w:r>
+        <w:t xml:space="preserve">ASP.NET, </w:t>
+      </w:r>
+      <w:proofErr w:type="spellStart"/>
+      <w:r>
+        <w:t>Angular.Js</w:t>
+      </w:r>
+      <w:proofErr w:type="spellEnd"/>
+      <w:r>
+        <w:t xml:space="preserve">, Swagger, </w:t>
+      </w:r>
+      <w:r>
+        <w:t>SQL Server,</w:t>
+      </w:r>
+      <w:r>
+        <w:t xml:space="preserve"> PL/SQL</w:t>
       </w:r>
       <w:r>
         <w:t>,</w:t>
       </w:r>
       <w:r>
-        <w:t xml:space="preserve"> JavaScript</w:t>
+        <w:t xml:space="preserve"> </w:t>
+      </w:r>
+      <w:r>
+        <w:t>Node.js, Git, MongoDB</w:t>
       </w:r>
     </w:p>
     <w:p>
@@ -1264,11 +1581,17 @@
           <w:ilvl w:val="0"/>
           <w:numId w:val="3"/>
         </w:numPr>
-        <w:spacing w:line="240" w:lineRule="auto"/>
+        <w:spacing w:line="276" w:lineRule="auto"/>
         <w:ind w:hanging="360"/>
       </w:pPr>
       <w:r>
-        <w:t xml:space="preserve">Concepts: Problem-Solving, OOP, Data Structures, Algorithms, Machine Learning, Agile </w:t>
+        <w:t xml:space="preserve">Concepts: Problem-Solving, </w:t>
+      </w:r>
+      <w:r>
+        <w:t xml:space="preserve">DDD, </w:t>
+      </w:r>
+      <w:r>
+        <w:t xml:space="preserve">OOP, Data Structures, Algorithms, Agile </w:t>
       </w:r>
       <w:r>
         <w:t>Methodologie</w:t>
@@ -1279,13 +1602,13 @@
     </w:p>
     <w:p>
       <w:pPr>
-        <w:spacing w:line="240" w:lineRule="auto"/>
+        <w:spacing w:line="276" w:lineRule="auto"/>
       </w:pPr>
     </w:p>
     <w:p>
       <w:pPr>
         <w:pStyle w:val="Heading1"/>
-        <w:spacing w:line="240" w:lineRule="auto"/>
+        <w:spacing w:line="276" w:lineRule="auto"/>
         <w:ind w:left="0" w:right="0" w:firstLine="0"/>
       </w:pPr>
       <w:r>
@@ -1372,7 +1695,7 @@
           <w:ilvl w:val="0"/>
           <w:numId w:val="5"/>
         </w:numPr>
-        <w:spacing w:after="43" w:line="240" w:lineRule="auto"/>
+        <w:spacing w:after="43" w:line="276" w:lineRule="auto"/>
         <w:ind w:hanging="360"/>
       </w:pPr>
       <w:r>
@@ -1408,7 +1731,7 @@
           <w:ilvl w:val="0"/>
           <w:numId w:val="5"/>
         </w:numPr>
-        <w:spacing w:after="42" w:line="240" w:lineRule="auto"/>
+        <w:spacing w:after="42" w:line="276" w:lineRule="auto"/>
         <w:ind w:hanging="360"/>
       </w:pPr>
       <w:r>
@@ -1444,7 +1767,7 @@
           <w:ilvl w:val="0"/>
           <w:numId w:val="5"/>
         </w:numPr>
-        <w:spacing w:after="42" w:line="240" w:lineRule="auto"/>
+        <w:spacing w:after="42" w:line="276" w:lineRule="auto"/>
         <w:ind w:hanging="360"/>
       </w:pPr>
       <w:r>
@@ -1462,7 +1785,15 @@
         <w:t xml:space="preserve">th </w:t>
       </w:r>
       <w:r>
-        <w:t xml:space="preserve">place in the 2019 FCIAin-Shams Collegiate Programming Contest out of </w:t>
+        <w:t xml:space="preserve">place in the 2019 </w:t>
+      </w:r>
+      <w:proofErr w:type="spellStart"/>
+      <w:r>
+        <w:t>FCIAin</w:t>
+      </w:r>
+      <w:proofErr w:type="spellEnd"/>
+      <w:r>
+        <w:t xml:space="preserve">-Shams Collegiate Programming Contest out of </w:t>
       </w:r>
       <w:r>
         <w:rPr>
@@ -1480,7 +1811,7 @@
           <w:ilvl w:val="0"/>
           <w:numId w:val="5"/>
         </w:numPr>
-        <w:spacing w:line="240" w:lineRule="auto"/>
+        <w:spacing w:line="276" w:lineRule="auto"/>
         <w:ind w:hanging="360"/>
       </w:pPr>
       <w:r>
@@ -1508,7 +1839,7 @@
           <w:ilvl w:val="0"/>
           <w:numId w:val="5"/>
         </w:numPr>
-        <w:spacing w:line="240" w:lineRule="auto"/>
+        <w:spacing w:line="276" w:lineRule="auto"/>
         <w:ind w:hanging="360"/>
       </w:pPr>
       <w:r>
@@ -1536,7 +1867,7 @@
           <w:ilvl w:val="0"/>
           <w:numId w:val="5"/>
         </w:numPr>
-        <w:spacing w:line="240" w:lineRule="auto"/>
+        <w:spacing w:line="276" w:lineRule="auto"/>
         <w:ind w:hanging="360"/>
       </w:pPr>
       <w:r>
@@ -1559,14 +1890,14 @@
     </w:p>
     <w:p>
       <w:pPr>
-        <w:spacing w:line="240" w:lineRule="auto"/>
+        <w:spacing w:line="276" w:lineRule="auto"/>
         <w:ind w:left="345" w:firstLine="0"/>
       </w:pPr>
     </w:p>
     <w:p>
       <w:pPr>
         <w:pStyle w:val="Heading1"/>
-        <w:spacing w:line="240" w:lineRule="auto"/>
+        <w:spacing w:line="276" w:lineRule="auto"/>
         <w:ind w:left="-5" w:right="0"/>
       </w:pPr>
       <w:r>
@@ -1656,11 +1987,16 @@
           <w:ilvl w:val="0"/>
           <w:numId w:val="4"/>
         </w:numPr>
-        <w:spacing w:line="240" w:lineRule="auto"/>
+        <w:spacing w:line="276" w:lineRule="auto"/>
         <w:ind w:hanging="360"/>
       </w:pPr>
-      <w:r>
-        <w:t>acmASCIS student activity part of acm.org, Ain Shams University - Competitive programming mentor. Sep 2019 – Sep 2021</w:t>
+      <w:proofErr w:type="spellStart"/>
+      <w:r>
+        <w:t>acmASCIS</w:t>
+      </w:r>
+      <w:proofErr w:type="spellEnd"/>
+      <w:r>
+        <w:t xml:space="preserve"> student activity part of acm.org, Ain Shams University - Competitive programming mentor. Sep 2019 – Sep 2021</w:t>
       </w:r>
     </w:p>
     <w:p>
@@ -1669,12 +2005,17 @@
           <w:ilvl w:val="1"/>
           <w:numId w:val="4"/>
         </w:numPr>
-        <w:spacing w:line="240" w:lineRule="auto"/>
+        <w:spacing w:line="276" w:lineRule="auto"/>
         <w:ind w:hanging="360"/>
       </w:pPr>
       <w:r>
-        <w:t>Wrote and tested problems for competitive programming contests</w:t>
-      </w:r>
+        <w:t xml:space="preserve">Wrote and tested problems for competitive programming </w:t>
+      </w:r>
+      <w:proofErr w:type="gramStart"/>
+      <w:r>
+        <w:t>contests</w:t>
+      </w:r>
+      <w:proofErr w:type="gramEnd"/>
     </w:p>
     <w:p>
       <w:pPr>
@@ -1682,12 +2023,17 @@
           <w:ilvl w:val="1"/>
           <w:numId w:val="4"/>
         </w:numPr>
-        <w:spacing w:line="240" w:lineRule="auto"/>
+        <w:spacing w:line="276" w:lineRule="auto"/>
         <w:ind w:hanging="360"/>
       </w:pPr>
       <w:r>
-        <w:t>Helped students new to programming to understand the basic concepts and improve their skills</w:t>
-      </w:r>
+        <w:t xml:space="preserve">Helped students new to programming to understand the basic concepts and improve their </w:t>
+      </w:r>
+      <w:proofErr w:type="gramStart"/>
+      <w:r>
+        <w:t>skills</w:t>
+      </w:r>
+      <w:proofErr w:type="gramEnd"/>
     </w:p>
     <w:p>
       <w:pPr>
@@ -1695,11 +2041,16 @@
           <w:ilvl w:val="0"/>
           <w:numId w:val="4"/>
         </w:numPr>
-        <w:spacing w:line="240" w:lineRule="auto"/>
+        <w:spacing w:line="276" w:lineRule="auto"/>
         <w:ind w:hanging="360"/>
       </w:pPr>
-      <w:r>
-        <w:t xml:space="preserve">SupportASU, Ain Shams University – Machine Learning committee member - Dec 2020 </w:t>
+      <w:proofErr w:type="spellStart"/>
+      <w:r>
+        <w:t>SupportASU</w:t>
+      </w:r>
+      <w:proofErr w:type="spellEnd"/>
+      <w:r>
+        <w:t xml:space="preserve">, Ain Shams University – Machine Learning committee member - Dec 2020 </w:t>
       </w:r>
       <w:r>
         <w:t>–</w:t>
@@ -1717,7 +2068,7 @@
           <w:ilvl w:val="1"/>
           <w:numId w:val="4"/>
         </w:numPr>
-        <w:spacing w:line="240" w:lineRule="auto"/>
+        <w:spacing w:line="276" w:lineRule="auto"/>
         <w:ind w:hanging="360"/>
       </w:pPr>
       <w:r>
@@ -1730,7 +2081,7 @@
           <w:ilvl w:val="0"/>
           <w:numId w:val="4"/>
         </w:numPr>
-        <w:spacing w:after="5" w:line="240" w:lineRule="auto"/>
+        <w:spacing w:after="5" w:line="276" w:lineRule="auto"/>
         <w:ind w:hanging="360"/>
       </w:pPr>
       <w:r>
@@ -1743,7 +2094,7 @@
           <w:ilvl w:val="0"/>
           <w:numId w:val="4"/>
         </w:numPr>
-        <w:spacing w:line="240" w:lineRule="auto"/>
+        <w:spacing w:line="276" w:lineRule="auto"/>
         <w:ind w:hanging="360"/>
       </w:pPr>
       <w:r>
@@ -1761,7 +2112,7 @@
 </file>
 
 <file path=word/endnotes.xml><?xml version="1.0" encoding="utf-8"?>
-<w:endnotes xmlns:wpc="http://schemas.microsoft.com/office/word/2010/wordprocessingCanvas" xmlns:cx="http://schemas.microsoft.com/office/drawing/2014/chartex" xmlns:cx1="http://schemas.microsoft.com/office/drawing/2015/9/8/chartex" xmlns:cx2="http://schemas.microsoft.com/office/drawing/2015/10/21/chartex" xmlns:cx3="http://schemas.microsoft.com/office/drawing/2016/5/9/chartex" xmlns:cx4="http://schemas.microsoft.com/office/drawing/2016/5/10/chartex" xmlns:cx5="http://schemas.microsoft.com/office/drawing/2016/5/11/chartex" xmlns:cx6="http://schemas.microsoft.com/office/drawing/2016/5/12/chartex" xmlns:cx7="http://schemas.microsoft.com/office/drawing/2016/5/13/chartex" xmlns:cx8="http://schemas.microsoft.com/office/drawing/2016/5/14/chartex" xmlns:mc="http://schemas.openxmlformats.org/markup-compatibility/2006" xmlns:aink="http://schemas.microsoft.com/office/drawing/2016/ink" xmlns:am3d="http://schemas.microsoft.com/office/drawing/2017/model3d" xmlns:o="urn:schemas-microsoft-com:office:office" xmlns:oel="http://schemas.microsoft.com/office/2019/extlst" xmlns:r="http://schemas.openxmlformats.org/officeDocument/2006/relationships" xmlns:m="http://schemas.openxmlformats.org/officeDocument/2006/math" xmlns:v="urn:schemas-microsoft-com:vml" xmlns:wp14="http://schemas.microsoft.com/office/word/2010/wordprocessingDrawing" xmlns:wp="http://schemas.openxmlformats.org/drawingml/2006/wordprocessingDrawing" xmlns:w10="urn:schemas-microsoft-com:office:word" xmlns:w="http://schemas.openxmlformats.org/wordprocessingml/2006/main" xmlns:w14="http://schemas.microsoft.com/office/word/2010/wordml" xmlns:w15="http://schemas.microsoft.com/office/word/2012/wordml" xmlns:w16cex="http://schemas.microsoft.com/office/word/2018/wordml/cex" xmlns:w16cid="http://schemas.microsoft.com/office/word/2016/wordml/cid" xmlns:w16="http://schemas.microsoft.com/office/word/2018/wordml" xmlns:w16sdtdh="http://schemas.microsoft.com/office/word/2020/wordml/sdtdatahash" xmlns:w16se="http://schemas.microsoft.com/office/word/2015/wordml/symex" xmlns:wpg="http://schemas.microsoft.com/office/word/2010/wordprocessingGroup" xmlns:wpi="http://schemas.microsoft.com/office/word/2010/wordprocessingInk" xmlns:wne="http://schemas.microsoft.com/office/word/2006/wordml" xmlns:wps="http://schemas.microsoft.com/office/word/2010/wordprocessingShape" mc:Ignorable="w14 w15 w16se w16cid w16 w16cex w16sdtdh wp14">
+<w:endnotes xmlns:wpc="http://schemas.microsoft.com/office/word/2010/wordprocessingCanvas" xmlns:cx="http://schemas.microsoft.com/office/drawing/2014/chartex" xmlns:cx1="http://schemas.microsoft.com/office/drawing/2015/9/8/chartex" xmlns:cx2="http://schemas.microsoft.com/office/drawing/2015/10/21/chartex" xmlns:cx3="http://schemas.microsoft.com/office/drawing/2016/5/9/chartex" xmlns:cx4="http://schemas.microsoft.com/office/drawing/2016/5/10/chartex" xmlns:cx5="http://schemas.microsoft.com/office/drawing/2016/5/11/chartex" xmlns:cx6="http://schemas.microsoft.com/office/drawing/2016/5/12/chartex" xmlns:cx7="http://schemas.microsoft.com/office/drawing/2016/5/13/chartex" xmlns:cx8="http://schemas.microsoft.com/office/drawing/2016/5/14/chartex" xmlns:mc="http://schemas.openxmlformats.org/markup-compatibility/2006" xmlns:aink="http://schemas.microsoft.com/office/drawing/2016/ink" xmlns:am3d="http://schemas.microsoft.com/office/drawing/2017/model3d" xmlns:o="urn:schemas-microsoft-com:office:office" xmlns:oel="http://schemas.microsoft.com/office/2019/extlst" xmlns:r="http://schemas.openxmlformats.org/officeDocument/2006/relationships" xmlns:m="http://schemas.openxmlformats.org/officeDocument/2006/math" xmlns:v="urn:schemas-microsoft-com:vml" xmlns:wp14="http://schemas.microsoft.com/office/word/2010/wordprocessingDrawing" xmlns:wp="http://schemas.openxmlformats.org/drawingml/2006/wordprocessingDrawing" xmlns:w10="urn:schemas-microsoft-com:office:word" xmlns:w="http://schemas.openxmlformats.org/wordprocessingml/2006/main" xmlns:w14="http://schemas.microsoft.com/office/word/2010/wordml" xmlns:w15="http://schemas.microsoft.com/office/word/2012/wordml" xmlns:w16cex="http://schemas.microsoft.com/office/word/2018/wordml/cex" xmlns:w16cid="http://schemas.microsoft.com/office/word/2016/wordml/cid" xmlns:w16="http://schemas.microsoft.com/office/word/2018/wordml" xmlns:w16du="http://schemas.microsoft.com/office/word/2023/wordml/word16du" xmlns:w16sdtdh="http://schemas.microsoft.com/office/word/2020/wordml/sdtdatahash" xmlns:w16se="http://schemas.microsoft.com/office/word/2015/wordml/symex" xmlns:wpg="http://schemas.microsoft.com/office/word/2010/wordprocessingGroup" xmlns:wpi="http://schemas.microsoft.com/office/word/2010/wordprocessingInk" xmlns:wne="http://schemas.microsoft.com/office/word/2006/wordml" xmlns:wps="http://schemas.microsoft.com/office/word/2010/wordprocessingShape" mc:Ignorable="w14 w15 w16se w16cid w16 w16cex w16sdtdh wp14">
   <w:endnote w:type="separator" w:id="-1">
     <w:p>
       <w:pPr>
@@ -1786,7 +2137,7 @@
 </file>
 
 <file path=word/footnotes.xml><?xml version="1.0" encoding="utf-8"?>
-<w:footnotes xmlns:wpc="http://schemas.microsoft.com/office/word/2010/wordprocessingCanvas" xmlns:cx="http://schemas.microsoft.com/office/drawing/2014/chartex" xmlns:cx1="http://schemas.microsoft.com/office/drawing/2015/9/8/chartex" xmlns:cx2="http://schemas.microsoft.com/office/drawing/2015/10/21/chartex" xmlns:cx3="http://schemas.microsoft.com/office/drawing/2016/5/9/chartex" xmlns:cx4="http://schemas.microsoft.com/office/drawing/2016/5/10/chartex" xmlns:cx5="http://schemas.microsoft.com/office/drawing/2016/5/11/chartex" xmlns:cx6="http://schemas.microsoft.com/office/drawing/2016/5/12/chartex" xmlns:cx7="http://schemas.microsoft.com/office/drawing/2016/5/13/chartex" xmlns:cx8="http://schemas.microsoft.com/office/drawing/2016/5/14/chartex" xmlns:mc="http://schemas.openxmlformats.org/markup-compatibility/2006" xmlns:aink="http://schemas.microsoft.com/office/drawing/2016/ink" xmlns:am3d="http://schemas.microsoft.com/office/drawing/2017/model3d" xmlns:o="urn:schemas-microsoft-com:office:office" xmlns:oel="http://schemas.microsoft.com/office/2019/extlst" xmlns:r="http://schemas.openxmlformats.org/officeDocument/2006/relationships" xmlns:m="http://schemas.openxmlformats.org/officeDocument/2006/math" xmlns:v="urn:schemas-microsoft-com:vml" xmlns:wp14="http://schemas.microsoft.com/office/word/2010/wordprocessingDrawing" xmlns:wp="http://schemas.openxmlformats.org/drawingml/2006/wordprocessingDrawing" xmlns:w10="urn:schemas-microsoft-com:office:word" xmlns:w="http://schemas.openxmlformats.org/wordprocessingml/2006/main" xmlns:w14="http://schemas.microsoft.com/office/word/2010/wordml" xmlns:w15="http://schemas.microsoft.com/office/word/2012/wordml" xmlns:w16cex="http://schemas.microsoft.com/office/word/2018/wordml/cex" xmlns:w16cid="http://schemas.microsoft.com/office/word/2016/wordml/cid" xmlns:w16="http://schemas.microsoft.com/office/word/2018/wordml" xmlns:w16sdtdh="http://schemas.microsoft.com/office/word/2020/wordml/sdtdatahash" xmlns:w16se="http://schemas.microsoft.com/office/word/2015/wordml/symex" xmlns:wpg="http://schemas.microsoft.com/office/word/2010/wordprocessingGroup" xmlns:wpi="http://schemas.microsoft.com/office/word/2010/wordprocessingInk" xmlns:wne="http://schemas.microsoft.com/office/word/2006/wordml" xmlns:wps="http://schemas.microsoft.com/office/word/2010/wordprocessingShape" mc:Ignorable="w14 w15 w16se w16cid w16 w16cex w16sdtdh wp14">
+<w:footnotes xmlns:wpc="http://schemas.microsoft.com/office/word/2010/wordprocessingCanvas" xmlns:cx="http://schemas.microsoft.com/office/drawing/2014/chartex" xmlns:cx1="http://schemas.microsoft.com/office/drawing/2015/9/8/chartex" xmlns:cx2="http://schemas.microsoft.com/office/drawing/2015/10/21/chartex" xmlns:cx3="http://schemas.microsoft.com/office/drawing/2016/5/9/chartex" xmlns:cx4="http://schemas.microsoft.com/office/drawing/2016/5/10/chartex" xmlns:cx5="http://schemas.microsoft.com/office/drawing/2016/5/11/chartex" xmlns:cx6="http://schemas.microsoft.com/office/drawing/2016/5/12/chartex" xmlns:cx7="http://schemas.microsoft.com/office/drawing/2016/5/13/chartex" xmlns:cx8="http://schemas.microsoft.com/office/drawing/2016/5/14/chartex" xmlns:mc="http://schemas.openxmlformats.org/markup-compatibility/2006" xmlns:aink="http://schemas.microsoft.com/office/drawing/2016/ink" xmlns:am3d="http://schemas.microsoft.com/office/drawing/2017/model3d" xmlns:o="urn:schemas-microsoft-com:office:office" xmlns:oel="http://schemas.microsoft.com/office/2019/extlst" xmlns:r="http://schemas.openxmlformats.org/officeDocument/2006/relationships" xmlns:m="http://schemas.openxmlformats.org/officeDocument/2006/math" xmlns:v="urn:schemas-microsoft-com:vml" xmlns:wp14="http://schemas.microsoft.com/office/word/2010/wordprocessingDrawing" xmlns:wp="http://schemas.openxmlformats.org/drawingml/2006/wordprocessingDrawing" xmlns:w10="urn:schemas-microsoft-com:office:word" xmlns:w="http://schemas.openxmlformats.org/wordprocessingml/2006/main" xmlns:w14="http://schemas.microsoft.com/office/word/2010/wordml" xmlns:w15="http://schemas.microsoft.com/office/word/2012/wordml" xmlns:w16cex="http://schemas.microsoft.com/office/word/2018/wordml/cex" xmlns:w16cid="http://schemas.microsoft.com/office/word/2016/wordml/cid" xmlns:w16="http://schemas.microsoft.com/office/word/2018/wordml" xmlns:w16du="http://schemas.microsoft.com/office/word/2023/wordml/word16du" xmlns:w16sdtdh="http://schemas.microsoft.com/office/word/2020/wordml/sdtdatahash" xmlns:w16se="http://schemas.microsoft.com/office/word/2015/wordml/symex" xmlns:wpg="http://schemas.microsoft.com/office/word/2010/wordprocessingGroup" xmlns:wpi="http://schemas.microsoft.com/office/word/2010/wordprocessingInk" xmlns:wne="http://schemas.microsoft.com/office/word/2006/wordml" xmlns:wps="http://schemas.microsoft.com/office/word/2010/wordprocessingShape" mc:Ignorable="w14 w15 w16se w16cid w16 w16cex w16sdtdh wp14">
   <w:footnote w:type="separator" w:id="-1">
     <w:p>
       <w:pPr>
@@ -1811,7 +2162,7 @@
 </file>
 
 <file path=word/numbering.xml><?xml version="1.0" encoding="utf-8"?>
-<w:numbering xmlns:wpc="http://schemas.microsoft.com/office/word/2010/wordprocessingCanvas" xmlns:cx="http://schemas.microsoft.com/office/drawing/2014/chartex" xmlns:cx1="http://schemas.microsoft.com/office/drawing/2015/9/8/chartex" xmlns:cx2="http://schemas.microsoft.com/office/drawing/2015/10/21/chartex" xmlns:cx3="http://schemas.microsoft.com/office/drawing/2016/5/9/chartex" xmlns:cx4="http://schemas.microsoft.com/office/drawing/2016/5/10/chartex" xmlns:cx5="http://schemas.microsoft.com/office/drawing/2016/5/11/chartex" xmlns:cx6="http://schemas.microsoft.com/office/drawing/2016/5/12/chartex" xmlns:cx7="http://schemas.microsoft.com/office/drawing/2016/5/13/chartex" xmlns:cx8="http://schemas.microsoft.com/office/drawing/2016/5/14/chartex" xmlns:mc="http://schemas.openxmlformats.org/markup-compatibility/2006" xmlns:aink="http://schemas.microsoft.com/office/drawing/2016/ink" xmlns:am3d="http://schemas.microsoft.com/office/drawing/2017/model3d" xmlns:o="urn:schemas-microsoft-com:office:office" xmlns:oel="http://schemas.microsoft.com/office/2019/extlst" xmlns:r="http://schemas.openxmlformats.org/officeDocument/2006/relationships" xmlns:m="http://schemas.openxmlformats.org/officeDocument/2006/math" xmlns:v="urn:schemas-microsoft-com:vml" xmlns:wp14="http://schemas.microsoft.com/office/word/2010/wordprocessingDrawing" xmlns:wp="http://schemas.openxmlformats.org/drawingml/2006/wordprocessingDrawing" xmlns:w10="urn:schemas-microsoft-com:office:word" xmlns:w="http://schemas.openxmlformats.org/wordprocessingml/2006/main" xmlns:w14="http://schemas.microsoft.com/office/word/2010/wordml" xmlns:w15="http://schemas.microsoft.com/office/word/2012/wordml" xmlns:w16cex="http://schemas.microsoft.com/office/word/2018/wordml/cex" xmlns:w16cid="http://schemas.microsoft.com/office/word/2016/wordml/cid" xmlns:w16="http://schemas.microsoft.com/office/word/2018/wordml" xmlns:w16sdtdh="http://schemas.microsoft.com/office/word/2020/wordml/sdtdatahash" xmlns:w16se="http://schemas.microsoft.com/office/word/2015/wordml/symex" xmlns:wpg="http://schemas.microsoft.com/office/word/2010/wordprocessingGroup" xmlns:wpi="http://schemas.microsoft.com/office/word/2010/wordprocessingInk" xmlns:wne="http://schemas.microsoft.com/office/word/2006/wordml" xmlns:wps="http://schemas.microsoft.com/office/word/2010/wordprocessingShape" mc:Ignorable="w14 w15 w16se w16cid w16 w16cex w16sdtdh wp14">
+<w:numbering xmlns:wpc="http://schemas.microsoft.com/office/word/2010/wordprocessingCanvas" xmlns:cx="http://schemas.microsoft.com/office/drawing/2014/chartex" xmlns:cx1="http://schemas.microsoft.com/office/drawing/2015/9/8/chartex" xmlns:cx2="http://schemas.microsoft.com/office/drawing/2015/10/21/chartex" xmlns:cx3="http://schemas.microsoft.com/office/drawing/2016/5/9/chartex" xmlns:cx4="http://schemas.microsoft.com/office/drawing/2016/5/10/chartex" xmlns:cx5="http://schemas.microsoft.com/office/drawing/2016/5/11/chartex" xmlns:cx6="http://schemas.microsoft.com/office/drawing/2016/5/12/chartex" xmlns:cx7="http://schemas.microsoft.com/office/drawing/2016/5/13/chartex" xmlns:cx8="http://schemas.microsoft.com/office/drawing/2016/5/14/chartex" xmlns:mc="http://schemas.openxmlformats.org/markup-compatibility/2006" xmlns:aink="http://schemas.microsoft.com/office/drawing/2016/ink" xmlns:am3d="http://schemas.microsoft.com/office/drawing/2017/model3d" xmlns:o="urn:schemas-microsoft-com:office:office" xmlns:oel="http://schemas.microsoft.com/office/2019/extlst" xmlns:r="http://schemas.openxmlformats.org/officeDocument/2006/relationships" xmlns:m="http://schemas.openxmlformats.org/officeDocument/2006/math" xmlns:v="urn:schemas-microsoft-com:vml" xmlns:wp14="http://schemas.microsoft.com/office/word/2010/wordprocessingDrawing" xmlns:wp="http://schemas.openxmlformats.org/drawingml/2006/wordprocessingDrawing" xmlns:w10="urn:schemas-microsoft-com:office:word" xmlns:w="http://schemas.openxmlformats.org/wordprocessingml/2006/main" xmlns:w14="http://schemas.microsoft.com/office/word/2010/wordml" xmlns:w15="http://schemas.microsoft.com/office/word/2012/wordml" xmlns:w16cex="http://schemas.microsoft.com/office/word/2018/wordml/cex" xmlns:w16cid="http://schemas.microsoft.com/office/word/2016/wordml/cid" xmlns:w16="http://schemas.microsoft.com/office/word/2018/wordml" xmlns:w16du="http://schemas.microsoft.com/office/word/2023/wordml/word16du" xmlns:w16sdtdh="http://schemas.microsoft.com/office/word/2020/wordml/sdtdatahash" xmlns:w16se="http://schemas.microsoft.com/office/word/2015/wordml/symex" xmlns:wpg="http://schemas.microsoft.com/office/word/2010/wordprocessingGroup" xmlns:wpi="http://schemas.microsoft.com/office/word/2010/wordprocessingInk" xmlns:wne="http://schemas.microsoft.com/office/word/2006/wordml" xmlns:wps="http://schemas.microsoft.com/office/word/2010/wordprocessingShape" mc:Ignorable="w14 w15 w16se w16cid w16 w16cex w16sdtdh wp14">
   <w:abstractNum w:abstractNumId="0" w15:restartNumberingAfterBreak="0">
     <w:nsid w:val="001E2EFF"/>
     <w:multiLevelType w:val="hybridMultilevel"/>

</xml_diff>

<commit_message>
Fixed type in CV
</commit_message>
<xml_diff>
--- a/assets/Ahmed Khfagy - Resume.docx
+++ b/assets/Ahmed Khfagy - Resume.docx
@@ -449,34 +449,7 @@
         <w:t>Internship</w:t>
       </w:r>
       <w:r>
-        <w:t xml:space="preserve">, </w:t>
-      </w:r>
-      <w:r>
-        <w:t>Nahr Development</w:t>
-      </w:r>
-      <w:r>
-        <w:t xml:space="preserve"> – </w:t>
-      </w:r>
-      <w:r>
-        <w:t>Nov</w:t>
-      </w:r>
-      <w:r>
-        <w:t xml:space="preserve"> 202</w:t>
-      </w:r>
-      <w:r>
-        <w:t>2</w:t>
-      </w:r>
-      <w:r>
-        <w:t xml:space="preserve"> – </w:t>
-      </w:r>
-      <w:r>
-        <w:t>Dec</w:t>
-      </w:r>
-      <w:r>
-        <w:t xml:space="preserve"> 202</w:t>
-      </w:r>
-      <w:r>
-        <w:t>2</w:t>
+        <w:t>, Nahr Development – Nov 2022 – Dec 2022</w:t>
       </w:r>
     </w:p>
     <w:p>
@@ -493,19 +466,8 @@
         </w:rPr>
       </w:pPr>
       <w:r>
-        <w:t xml:space="preserve">Made Simple website to </w:t>
-      </w:r>
-      <w:r>
-        <w:t>implement</w:t>
-      </w:r>
-      <w:r>
-        <w:t xml:space="preserve"> what I </w:t>
-      </w:r>
-      <w:proofErr w:type="gramStart"/>
-      <w:r>
-        <w:t>learned</w:t>
-      </w:r>
-      <w:proofErr w:type="gramEnd"/>
+        <w:t>Made Simple website to implement what I learned</w:t>
+      </w:r>
     </w:p>
     <w:p>
       <w:pPr>
@@ -521,50 +483,13 @@
         </w:rPr>
       </w:pPr>
       <w:r>
-        <w:rPr>
-          <w:b/>
-          <w:bCs/>
-        </w:rPr>
-        <w:t xml:space="preserve">Tools and Concepts </w:t>
-      </w:r>
-      <w:proofErr w:type="gramStart"/>
-      <w:r>
-        <w:rPr>
-          <w:b/>
-          <w:bCs/>
-        </w:rPr>
-        <w:t>Learned:</w:t>
-      </w:r>
-      <w:r>
-        <w:rPr>
-          <w:b/>
-          <w:bCs/>
-        </w:rPr>
-        <w:t>.Net</w:t>
-      </w:r>
-      <w:proofErr w:type="gramEnd"/>
-      <w:r>
-        <w:rPr>
-          <w:b/>
-          <w:bCs/>
-        </w:rPr>
-        <w:t xml:space="preserve"> Framework, </w:t>
-      </w:r>
-      <w:proofErr w:type="spellStart"/>
-      <w:r>
-        <w:rPr>
-          <w:b/>
-          <w:bCs/>
-        </w:rPr>
-        <w:t>Angular.Js</w:t>
-      </w:r>
-      <w:proofErr w:type="spellEnd"/>
-      <w:r>
-        <w:rPr>
-          <w:b/>
-          <w:bCs/>
-        </w:rPr>
-        <w:t>, Swagger</w:t>
+        <w:t>Learned DDD, Angular</w:t>
+      </w:r>
+      <w:r>
+        <w:t>.Js</w:t>
+      </w:r>
+      <w:r>
+        <w:t>, and Swagger</w:t>
       </w:r>
       <w:r>
         <w:rPr>
@@ -604,13 +529,8 @@
         <w:ind w:right="4527"/>
       </w:pPr>
       <w:r>
-        <w:t xml:space="preserve">Worked on a website part of a supply </w:t>
-      </w:r>
-      <w:proofErr w:type="gramStart"/>
-      <w:r>
-        <w:t>chain</w:t>
-      </w:r>
-      <w:proofErr w:type="gramEnd"/>
+        <w:t>Worked on a website part of a supply chain</w:t>
+      </w:r>
     </w:p>
     <w:p>
       <w:pPr>
@@ -623,13 +543,8 @@
         <w:ind w:right="4527"/>
       </w:pPr>
       <w:r>
-        <w:t xml:space="preserve">Used Onion Architecture while developing the </w:t>
-      </w:r>
-      <w:proofErr w:type="gramStart"/>
-      <w:r>
-        <w:t>project</w:t>
-      </w:r>
-      <w:proofErr w:type="gramEnd"/>
+        <w:t>Used Onion Architecture while developing the project</w:t>
+      </w:r>
     </w:p>
     <w:p>
       <w:pPr>
@@ -646,13 +561,8 @@
         </w:rPr>
       </w:pPr>
       <w:r>
-        <w:t xml:space="preserve">Used Agile methodologies to Structure our </w:t>
-      </w:r>
-      <w:proofErr w:type="gramStart"/>
-      <w:r>
-        <w:t>workflow</w:t>
-      </w:r>
-      <w:proofErr w:type="gramEnd"/>
+        <w:t>Used Agile methodologies to Structure our workflow</w:t>
+      </w:r>
     </w:p>
     <w:p>
       <w:pPr>
@@ -1551,13 +1461,8 @@
       <w:r>
         <w:t xml:space="preserve">ASP.NET, </w:t>
       </w:r>
-      <w:proofErr w:type="spellStart"/>
-      <w:r>
-        <w:t>Angular.Js</w:t>
-      </w:r>
-      <w:proofErr w:type="spellEnd"/>
-      <w:r>
-        <w:t xml:space="preserve">, Swagger, </w:t>
+      <w:r>
+        <w:t xml:space="preserve">Angular.Js, Swagger, </w:t>
       </w:r>
       <w:r>
         <w:t>SQL Server,</w:t>
@@ -1785,15 +1690,7 @@
         <w:t xml:space="preserve">th </w:t>
       </w:r>
       <w:r>
-        <w:t xml:space="preserve">place in the 2019 </w:t>
-      </w:r>
-      <w:proofErr w:type="spellStart"/>
-      <w:r>
-        <w:t>FCIAin</w:t>
-      </w:r>
-      <w:proofErr w:type="spellEnd"/>
-      <w:r>
-        <w:t xml:space="preserve">-Shams Collegiate Programming Contest out of </w:t>
+        <w:t xml:space="preserve">place in the 2019 FCIAin-Shams Collegiate Programming Contest out of </w:t>
       </w:r>
       <w:r>
         <w:rPr>
@@ -1990,13 +1887,8 @@
         <w:spacing w:line="276" w:lineRule="auto"/>
         <w:ind w:hanging="360"/>
       </w:pPr>
-      <w:proofErr w:type="spellStart"/>
-      <w:r>
-        <w:t>acmASCIS</w:t>
-      </w:r>
-      <w:proofErr w:type="spellEnd"/>
-      <w:r>
-        <w:t xml:space="preserve"> student activity part of acm.org, Ain Shams University - Competitive programming mentor. Sep 2019 – Sep 2021</w:t>
+      <w:r>
+        <w:t>acmASCIS student activity part of acm.org, Ain Shams University - Competitive programming mentor. Sep 2019 – Sep 2021</w:t>
       </w:r>
     </w:p>
     <w:p>
@@ -2009,13 +1901,8 @@
         <w:ind w:hanging="360"/>
       </w:pPr>
       <w:r>
-        <w:t xml:space="preserve">Wrote and tested problems for competitive programming </w:t>
-      </w:r>
-      <w:proofErr w:type="gramStart"/>
-      <w:r>
-        <w:t>contests</w:t>
-      </w:r>
-      <w:proofErr w:type="gramEnd"/>
+        <w:t>Wrote and tested problems for competitive programming contests</w:t>
+      </w:r>
     </w:p>
     <w:p>
       <w:pPr>
@@ -2027,13 +1914,8 @@
         <w:ind w:hanging="360"/>
       </w:pPr>
       <w:r>
-        <w:t xml:space="preserve">Helped students new to programming to understand the basic concepts and improve their </w:t>
-      </w:r>
-      <w:proofErr w:type="gramStart"/>
-      <w:r>
-        <w:t>skills</w:t>
-      </w:r>
-      <w:proofErr w:type="gramEnd"/>
+        <w:t>Helped students new to programming to understand the basic concepts and improve their skills</w:t>
+      </w:r>
     </w:p>
     <w:p>
       <w:pPr>
@@ -2044,13 +1926,8 @@
         <w:spacing w:line="276" w:lineRule="auto"/>
         <w:ind w:hanging="360"/>
       </w:pPr>
-      <w:proofErr w:type="spellStart"/>
-      <w:r>
-        <w:t>SupportASU</w:t>
-      </w:r>
-      <w:proofErr w:type="spellEnd"/>
-      <w:r>
-        <w:t xml:space="preserve">, Ain Shams University – Machine Learning committee member - Dec 2020 </w:t>
+      <w:r>
+        <w:t xml:space="preserve">SupportASU, Ain Shams University – Machine Learning committee member - Dec 2020 </w:t>
       </w:r>
       <w:r>
         <w:t>–</w:t>

</xml_diff>

<commit_message>
Updated with latest job experience
</commit_message>
<xml_diff>
--- a/assets/Ahmed Khfagy - Resume.docx
+++ b/assets/Ahmed Khfagy - Resume.docx
@@ -1,6 +1,6 @@
 
 <file path=word/document.xml><?xml version="1.0" encoding="utf-8"?>
-<w:document xmlns:wpc="http://schemas.microsoft.com/office/word/2010/wordprocessingCanvas" xmlns:cx="http://schemas.microsoft.com/office/drawing/2014/chartex" xmlns:cx1="http://schemas.microsoft.com/office/drawing/2015/9/8/chartex" xmlns:cx2="http://schemas.microsoft.com/office/drawing/2015/10/21/chartex" xmlns:cx3="http://schemas.microsoft.com/office/drawing/2016/5/9/chartex" xmlns:cx4="http://schemas.microsoft.com/office/drawing/2016/5/10/chartex" xmlns:cx5="http://schemas.microsoft.com/office/drawing/2016/5/11/chartex" xmlns:cx6="http://schemas.microsoft.com/office/drawing/2016/5/12/chartex" xmlns:cx7="http://schemas.microsoft.com/office/drawing/2016/5/13/chartex" xmlns:cx8="http://schemas.microsoft.com/office/drawing/2016/5/14/chartex" xmlns:mc="http://schemas.openxmlformats.org/markup-compatibility/2006" xmlns:aink="http://schemas.microsoft.com/office/drawing/2016/ink" xmlns:am3d="http://schemas.microsoft.com/office/drawing/2017/model3d" xmlns:o="urn:schemas-microsoft-com:office:office" xmlns:oel="http://schemas.microsoft.com/office/2019/extlst" xmlns:r="http://schemas.openxmlformats.org/officeDocument/2006/relationships" xmlns:m="http://schemas.openxmlformats.org/officeDocument/2006/math" xmlns:v="urn:schemas-microsoft-com:vml" xmlns:wp14="http://schemas.microsoft.com/office/word/2010/wordprocessingDrawing" xmlns:wp="http://schemas.openxmlformats.org/drawingml/2006/wordprocessingDrawing" xmlns:w10="urn:schemas-microsoft-com:office:word" xmlns:w="http://schemas.openxmlformats.org/wordprocessingml/2006/main" xmlns:w14="http://schemas.microsoft.com/office/word/2010/wordml" xmlns:w15="http://schemas.microsoft.com/office/word/2012/wordml" xmlns:w16cex="http://schemas.microsoft.com/office/word/2018/wordml/cex" xmlns:w16cid="http://schemas.microsoft.com/office/word/2016/wordml/cid" xmlns:w16="http://schemas.microsoft.com/office/word/2018/wordml" xmlns:w16sdtdh="http://schemas.microsoft.com/office/word/2020/wordml/sdtdatahash" xmlns:w16se="http://schemas.microsoft.com/office/word/2015/wordml/symex" xmlns:wpg="http://schemas.microsoft.com/office/word/2010/wordprocessingGroup" xmlns:wpi="http://schemas.microsoft.com/office/word/2010/wordprocessingInk" xmlns:wne="http://schemas.microsoft.com/office/word/2006/wordml" xmlns:wps="http://schemas.microsoft.com/office/word/2010/wordprocessingShape" mc:Ignorable="w14 w15 w16se w16cid w16 w16cex w16sdtdh wp14">
+<w:document xmlns:wpc="http://schemas.microsoft.com/office/word/2010/wordprocessingCanvas" xmlns:cx="http://schemas.microsoft.com/office/drawing/2014/chartex" xmlns:cx1="http://schemas.microsoft.com/office/drawing/2015/9/8/chartex" xmlns:cx2="http://schemas.microsoft.com/office/drawing/2015/10/21/chartex" xmlns:cx3="http://schemas.microsoft.com/office/drawing/2016/5/9/chartex" xmlns:cx4="http://schemas.microsoft.com/office/drawing/2016/5/10/chartex" xmlns:cx5="http://schemas.microsoft.com/office/drawing/2016/5/11/chartex" xmlns:cx6="http://schemas.microsoft.com/office/drawing/2016/5/12/chartex" xmlns:cx7="http://schemas.microsoft.com/office/drawing/2016/5/13/chartex" xmlns:cx8="http://schemas.microsoft.com/office/drawing/2016/5/14/chartex" xmlns:mc="http://schemas.openxmlformats.org/markup-compatibility/2006" xmlns:aink="http://schemas.microsoft.com/office/drawing/2016/ink" xmlns:am3d="http://schemas.microsoft.com/office/drawing/2017/model3d" xmlns:o="urn:schemas-microsoft-com:office:office" xmlns:oel="http://schemas.microsoft.com/office/2019/extlst" xmlns:r="http://schemas.openxmlformats.org/officeDocument/2006/relationships" xmlns:m="http://schemas.openxmlformats.org/officeDocument/2006/math" xmlns:v="urn:schemas-microsoft-com:vml" xmlns:wp14="http://schemas.microsoft.com/office/word/2010/wordprocessingDrawing" xmlns:wp="http://schemas.openxmlformats.org/drawingml/2006/wordprocessingDrawing" xmlns:w10="urn:schemas-microsoft-com:office:word" xmlns:w="http://schemas.openxmlformats.org/wordprocessingml/2006/main" xmlns:w14="http://schemas.microsoft.com/office/word/2010/wordml" xmlns:w15="http://schemas.microsoft.com/office/word/2012/wordml" xmlns:w16cex="http://schemas.microsoft.com/office/word/2018/wordml/cex" xmlns:w16cid="http://schemas.microsoft.com/office/word/2016/wordml/cid" xmlns:w16="http://schemas.microsoft.com/office/word/2018/wordml" xmlns:w16du="http://schemas.microsoft.com/office/word/2023/wordml/word16du" xmlns:w16sdtdh="http://schemas.microsoft.com/office/word/2020/wordml/sdtdatahash" xmlns:w16se="http://schemas.microsoft.com/office/word/2015/wordml/symex" xmlns:wpg="http://schemas.microsoft.com/office/word/2010/wordprocessingGroup" xmlns:wpi="http://schemas.microsoft.com/office/word/2010/wordprocessingInk" xmlns:wne="http://schemas.microsoft.com/office/word/2006/wordml" xmlns:wps="http://schemas.microsoft.com/office/word/2010/wordprocessingShape" mc:Ignorable="w14 w15 w16se w16cid w16 w16cex w16sdtdh w16du wp14">
   <w:body>
     <w:p>
       <w:pPr>
@@ -517,7 +517,7 @@
               </wp:anchor>
             </w:drawing>
           </mc:Choice>
-          <mc:Fallback xmlns:w16du="http://schemas.microsoft.com/office/word/2023/wordml/word16du">
+          <mc:Fallback>
             <w:pict>
               <v:line w14:anchorId="2E12FEC0" id="Straight Connector 8" o:spid="_x0000_s1026" style="position:absolute;flip:y;z-index:251665408;visibility:visible;mso-wrap-style:square;mso-width-percent:0;mso-height-percent:0;mso-wrap-distance-left:9pt;mso-wrap-distance-top:0;mso-wrap-distance-right:9pt;mso-wrap-distance-bottom:0;mso-position-horizontal:right;mso-position-horizontal-relative:margin;mso-position-vertical:absolute;mso-position-vertical-relative:text;mso-width-percent:0;mso-height-percent:0;mso-width-relative:margin;mso-height-relative:margin" from="409.6pt,9.7pt" to="870.4pt,9.7pt" o:gfxdata="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" strokecolor="black [3200]" strokeweight="1.5pt">
                 <v:stroke joinstyle="miter"/>
@@ -556,6 +556,107 @@
           <w:sz w:val="24"/>
           <w:szCs w:val="24"/>
         </w:rPr>
+        <w:t>Full Stack Developer</w:t>
+      </w:r>
+      <w:r>
+        <w:rPr>
+          <w:sz w:val="24"/>
+          <w:szCs w:val="24"/>
+        </w:rPr>
+        <w:t xml:space="preserve">, </w:t>
+      </w:r>
+      <w:r>
+        <w:rPr>
+          <w:sz w:val="24"/>
+          <w:szCs w:val="24"/>
+        </w:rPr>
+        <w:t>A1Softech</w:t>
+      </w:r>
+      <w:r>
+        <w:rPr>
+          <w:sz w:val="24"/>
+          <w:szCs w:val="24"/>
+        </w:rPr>
+        <w:t xml:space="preserve"> Pro</w:t>
+      </w:r>
+      <w:r>
+        <w:rPr>
+          <w:sz w:val="24"/>
+          <w:szCs w:val="24"/>
+        </w:rPr>
+        <w:t xml:space="preserve"> – </w:t>
+      </w:r>
+      <w:r>
+        <w:rPr>
+          <w:sz w:val="24"/>
+          <w:szCs w:val="24"/>
+        </w:rPr>
+        <w:t>Feb</w:t>
+      </w:r>
+      <w:r>
+        <w:rPr>
+          <w:sz w:val="24"/>
+          <w:szCs w:val="24"/>
+        </w:rPr>
+        <w:t xml:space="preserve"> 202</w:t>
+      </w:r>
+      <w:r>
+        <w:rPr>
+          <w:sz w:val="24"/>
+          <w:szCs w:val="24"/>
+        </w:rPr>
+        <w:t>4</w:t>
+      </w:r>
+      <w:r>
+        <w:rPr>
+          <w:sz w:val="24"/>
+          <w:szCs w:val="24"/>
+        </w:rPr>
+        <w:t xml:space="preserve"> – Current</w:t>
+      </w:r>
+    </w:p>
+    <w:p>
+      <w:pPr>
+        <w:pStyle w:val="ListParagraph"/>
+        <w:numPr>
+          <w:ilvl w:val="1"/>
+          <w:numId w:val="7"/>
+        </w:numPr>
+        <w:spacing w:after="15" w:line="276" w:lineRule="auto"/>
+        <w:jc w:val="both"/>
+        <w:rPr>
+          <w:sz w:val="24"/>
+          <w:szCs w:val="24"/>
+        </w:rPr>
+      </w:pPr>
+      <w:r>
+        <w:rPr>
+          <w:sz w:val="24"/>
+          <w:szCs w:val="24"/>
+        </w:rPr>
+        <w:t>Outsourcing for Banque Misr</w:t>
+      </w:r>
+    </w:p>
+    <w:p>
+      <w:pPr>
+        <w:pStyle w:val="ListParagraph"/>
+        <w:numPr>
+          <w:ilvl w:val="0"/>
+          <w:numId w:val="7"/>
+        </w:numPr>
+        <w:spacing w:after="15" w:line="276" w:lineRule="auto"/>
+        <w:jc w:val="both"/>
+        <w:rPr>
+          <w:sz w:val="24"/>
+          <w:szCs w:val="24"/>
+        </w:rPr>
+      </w:pPr>
+      <w:r>
+        <w:rPr>
+          <w:b/>
+          <w:sz w:val="24"/>
+          <w:szCs w:val="24"/>
+        </w:rPr>
         <w:t>Full Stack Develope</w:t>
       </w:r>
       <w:r>
@@ -620,7 +721,7 @@
           <w:sz w:val="24"/>
           <w:szCs w:val="24"/>
         </w:rPr>
-        <w:t>Current</w:t>
+        <w:t>Jan 2024</w:t>
       </w:r>
     </w:p>
     <w:p>
@@ -1520,98 +1621,6 @@
           <w:ilvl w:val="0"/>
           <w:numId w:val="6"/>
         </w:numPr>
-        <w:spacing w:line="276" w:lineRule="auto"/>
-        <w:jc w:val="both"/>
-        <w:rPr>
-          <w:b/>
-          <w:bCs/>
-          <w:sz w:val="24"/>
-          <w:szCs w:val="24"/>
-        </w:rPr>
-      </w:pPr>
-      <w:r>
-        <w:rPr>
-          <w:b/>
-          <w:bCs/>
-          <w:sz w:val="24"/>
-          <w:szCs w:val="24"/>
-        </w:rPr>
-        <w:t>Ehata Financial Website</w:t>
-      </w:r>
-    </w:p>
-    <w:p>
-      <w:pPr>
-        <w:pStyle w:val="ListParagraph"/>
-        <w:numPr>
-          <w:ilvl w:val="1"/>
-          <w:numId w:val="6"/>
-        </w:numPr>
-        <w:tabs>
-          <w:tab w:val="center" w:pos="1140"/>
-          <w:tab w:val="right" w:pos="10135"/>
-        </w:tabs>
-        <w:spacing w:after="339" w:line="276" w:lineRule="auto"/>
-        <w:jc w:val="both"/>
-        <w:rPr>
-          <w:b/>
-          <w:bCs/>
-          <w:sz w:val="24"/>
-          <w:szCs w:val="24"/>
-        </w:rPr>
-      </w:pPr>
-      <w:r>
-        <w:rPr>
-          <w:sz w:val="24"/>
-          <w:szCs w:val="24"/>
-        </w:rPr>
-        <w:t>Financial website</w:t>
-      </w:r>
-    </w:p>
-    <w:p>
-      <w:pPr>
-        <w:pStyle w:val="ListParagraph"/>
-        <w:numPr>
-          <w:ilvl w:val="1"/>
-          <w:numId w:val="6"/>
-        </w:numPr>
-        <w:tabs>
-          <w:tab w:val="center" w:pos="1140"/>
-          <w:tab w:val="right" w:pos="10135"/>
-        </w:tabs>
-        <w:spacing w:after="339" w:line="276" w:lineRule="auto"/>
-        <w:jc w:val="both"/>
-        <w:rPr>
-          <w:b/>
-          <w:bCs/>
-          <w:sz w:val="24"/>
-          <w:szCs w:val="24"/>
-        </w:rPr>
-      </w:pPr>
-      <w:r>
-        <w:rPr>
-          <w:b/>
-          <w:sz w:val="24"/>
-          <w:szCs w:val="24"/>
-        </w:rPr>
-        <w:t>Tools and Concepts</w:t>
-      </w:r>
-      <w:r>
-        <w:rPr>
-          <w:b/>
-          <w:bCs/>
-          <w:sz w:val="24"/>
-          <w:szCs w:val="24"/>
-        </w:rPr>
-        <w:t>: .Net Framework, Angular.JS, Swagger.</w:t>
-      </w:r>
-    </w:p>
-    <w:p>
-      <w:pPr>
-        <w:pStyle w:val="ListParagraph"/>
-        <w:numPr>
-          <w:ilvl w:val="0"/>
-          <w:numId w:val="6"/>
-        </w:numPr>
         <w:tabs>
           <w:tab w:val="center" w:pos="1140"/>
           <w:tab w:val="right" w:pos="10135"/>
@@ -1671,6 +1680,7 @@
           <w:bCs/>
           <w:noProof/>
         </w:rPr>
+        <w:lastRenderedPageBreak/>
         <mc:AlternateContent>
           <mc:Choice Requires="wps">
             <w:drawing>
@@ -2039,7 +2049,7 @@
               </wp:anchor>
             </w:drawing>
           </mc:Choice>
-          <mc:Fallback xmlns:w16du="http://schemas.microsoft.com/office/word/2023/wordml/word16du">
+          <mc:Fallback>
             <w:pict>
               <v:line w14:anchorId="520D745A" id="Straight Connector 9" o:spid="_x0000_s1026" style="position:absolute;flip:y;z-index:251667456;visibility:visible;mso-wrap-style:square;mso-width-percent:0;mso-height-percent:0;mso-wrap-distance-left:9pt;mso-wrap-distance-top:0;mso-wrap-distance-right:9pt;mso-wrap-distance-bottom:0;mso-position-horizontal:right;mso-position-horizontal-relative:margin;mso-position-vertical:absolute;mso-position-vertical-relative:text;mso-width-percent:0;mso-height-percent:0;mso-width-relative:margin;mso-height-relative:margin" from="445.6pt,9pt" to="942.4pt,9pt" o:gfxdata="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" strokecolor="black [3200]" strokeweight="1.5pt">
                 <v:stroke joinstyle="miter"/>
@@ -2075,7 +2085,21 @@
           <w:sz w:val="24"/>
           <w:szCs w:val="24"/>
         </w:rPr>
-        <w:t>Languages (Ordered by proficiency): C#, Python, JavaScript</w:t>
+        <w:t xml:space="preserve">Languages (Ordered by proficiency): C#, </w:t>
+      </w:r>
+      <w:r>
+        <w:rPr>
+          <w:sz w:val="24"/>
+          <w:szCs w:val="24"/>
+        </w:rPr>
+        <w:t>TypeScript</w:t>
+      </w:r>
+      <w:r>
+        <w:rPr>
+          <w:sz w:val="24"/>
+          <w:szCs w:val="24"/>
+        </w:rPr>
+        <w:t>, JavaScript</w:t>
       </w:r>
     </w:p>
     <w:p>
@@ -2110,7 +2134,28 @@
           <w:sz w:val="24"/>
           <w:szCs w:val="24"/>
         </w:rPr>
-        <w:t xml:space="preserve">Angular.Js, Swagger, </w:t>
+        <w:t>AngularJS</w:t>
+      </w:r>
+      <w:r>
+        <w:rPr>
+          <w:sz w:val="24"/>
+          <w:szCs w:val="24"/>
+        </w:rPr>
+        <w:t>,</w:t>
+      </w:r>
+      <w:r>
+        <w:rPr>
+          <w:sz w:val="24"/>
+          <w:szCs w:val="24"/>
+        </w:rPr>
+        <w:t xml:space="preserve"> RabbitMQ, ELK,</w:t>
+      </w:r>
+      <w:r>
+        <w:rPr>
+          <w:sz w:val="24"/>
+          <w:szCs w:val="24"/>
+        </w:rPr>
+        <w:t xml:space="preserve"> Swagger, </w:t>
       </w:r>
       <w:r>
         <w:rPr>
@@ -2124,21 +2169,14 @@
           <w:sz w:val="24"/>
           <w:szCs w:val="24"/>
         </w:rPr>
-        <w:t xml:space="preserve"> PL/SQL</w:t>
-      </w:r>
-      <w:r>
-        <w:rPr>
-          <w:sz w:val="24"/>
-          <w:szCs w:val="24"/>
-        </w:rPr>
-        <w:t xml:space="preserve">, </w:t>
-      </w:r>
-      <w:r>
-        <w:rPr>
-          <w:sz w:val="24"/>
-          <w:szCs w:val="24"/>
-        </w:rPr>
-        <w:t>Node.js, Git, MongoDB</w:t>
+        <w:t xml:space="preserve"> </w:t>
+      </w:r>
+      <w:r>
+        <w:rPr>
+          <w:sz w:val="24"/>
+          <w:szCs w:val="24"/>
+        </w:rPr>
+        <w:t>Git</w:t>
       </w:r>
     </w:p>
     <w:p>
@@ -2166,7 +2204,21 @@
           <w:sz w:val="24"/>
           <w:szCs w:val="24"/>
         </w:rPr>
-        <w:t xml:space="preserve"> MVVM,</w:t>
+        <w:t xml:space="preserve"> </w:t>
+      </w:r>
+      <w:r>
+        <w:rPr>
+          <w:sz w:val="24"/>
+          <w:szCs w:val="24"/>
+        </w:rPr>
+        <w:t>Microservice Architecture</w:t>
+      </w:r>
+      <w:r>
+        <w:rPr>
+          <w:sz w:val="24"/>
+          <w:szCs w:val="24"/>
+        </w:rPr>
+        <w:t>,</w:t>
       </w:r>
       <w:r>
         <w:rPr>
@@ -2918,7 +2970,7 @@
 </file>
 
 <file path=word/endnotes.xml><?xml version="1.0" encoding="utf-8"?>
-<w:endnotes xmlns:wpc="http://schemas.microsoft.com/office/word/2010/wordprocessingCanvas" xmlns:cx="http://schemas.microsoft.com/office/drawing/2014/chartex" xmlns:cx1="http://schemas.microsoft.com/office/drawing/2015/9/8/chartex" xmlns:cx2="http://schemas.microsoft.com/office/drawing/2015/10/21/chartex" xmlns:cx3="http://schemas.microsoft.com/office/drawing/2016/5/9/chartex" xmlns:cx4="http://schemas.microsoft.com/office/drawing/2016/5/10/chartex" xmlns:cx5="http://schemas.microsoft.com/office/drawing/2016/5/11/chartex" xmlns:cx6="http://schemas.microsoft.com/office/drawing/2016/5/12/chartex" xmlns:cx7="http://schemas.microsoft.com/office/drawing/2016/5/13/chartex" xmlns:cx8="http://schemas.microsoft.com/office/drawing/2016/5/14/chartex" xmlns:mc="http://schemas.openxmlformats.org/markup-compatibility/2006" xmlns:aink="http://schemas.microsoft.com/office/drawing/2016/ink" xmlns:am3d="http://schemas.microsoft.com/office/drawing/2017/model3d" xmlns:o="urn:schemas-microsoft-com:office:office" xmlns:oel="http://schemas.microsoft.com/office/2019/extlst" xmlns:r="http://schemas.openxmlformats.org/officeDocument/2006/relationships" xmlns:m="http://schemas.openxmlformats.org/officeDocument/2006/math" xmlns:v="urn:schemas-microsoft-com:vml" xmlns:wp14="http://schemas.microsoft.com/office/word/2010/wordprocessingDrawing" xmlns:wp="http://schemas.openxmlformats.org/drawingml/2006/wordprocessingDrawing" xmlns:w10="urn:schemas-microsoft-com:office:word" xmlns:w="http://schemas.openxmlformats.org/wordprocessingml/2006/main" xmlns:w14="http://schemas.microsoft.com/office/word/2010/wordml" xmlns:w15="http://schemas.microsoft.com/office/word/2012/wordml" xmlns:w16cex="http://schemas.microsoft.com/office/word/2018/wordml/cex" xmlns:w16cid="http://schemas.microsoft.com/office/word/2016/wordml/cid" xmlns:w16="http://schemas.microsoft.com/office/word/2018/wordml" xmlns:w16sdtdh="http://schemas.microsoft.com/office/word/2020/wordml/sdtdatahash" xmlns:w16se="http://schemas.microsoft.com/office/word/2015/wordml/symex" xmlns:wpg="http://schemas.microsoft.com/office/word/2010/wordprocessingGroup" xmlns:wpi="http://schemas.microsoft.com/office/word/2010/wordprocessingInk" xmlns:wne="http://schemas.microsoft.com/office/word/2006/wordml" xmlns:wps="http://schemas.microsoft.com/office/word/2010/wordprocessingShape" mc:Ignorable="w14 w15 w16se w16cid w16 w16cex w16sdtdh wp14">
+<w:endnotes xmlns:wpc="http://schemas.microsoft.com/office/word/2010/wordprocessingCanvas" xmlns:cx="http://schemas.microsoft.com/office/drawing/2014/chartex" xmlns:cx1="http://schemas.microsoft.com/office/drawing/2015/9/8/chartex" xmlns:cx2="http://schemas.microsoft.com/office/drawing/2015/10/21/chartex" xmlns:cx3="http://schemas.microsoft.com/office/drawing/2016/5/9/chartex" xmlns:cx4="http://schemas.microsoft.com/office/drawing/2016/5/10/chartex" xmlns:cx5="http://schemas.microsoft.com/office/drawing/2016/5/11/chartex" xmlns:cx6="http://schemas.microsoft.com/office/drawing/2016/5/12/chartex" xmlns:cx7="http://schemas.microsoft.com/office/drawing/2016/5/13/chartex" xmlns:cx8="http://schemas.microsoft.com/office/drawing/2016/5/14/chartex" xmlns:mc="http://schemas.openxmlformats.org/markup-compatibility/2006" xmlns:aink="http://schemas.microsoft.com/office/drawing/2016/ink" xmlns:am3d="http://schemas.microsoft.com/office/drawing/2017/model3d" xmlns:o="urn:schemas-microsoft-com:office:office" xmlns:oel="http://schemas.microsoft.com/office/2019/extlst" xmlns:r="http://schemas.openxmlformats.org/officeDocument/2006/relationships" xmlns:m="http://schemas.openxmlformats.org/officeDocument/2006/math" xmlns:v="urn:schemas-microsoft-com:vml" xmlns:wp14="http://schemas.microsoft.com/office/word/2010/wordprocessingDrawing" xmlns:wp="http://schemas.openxmlformats.org/drawingml/2006/wordprocessingDrawing" xmlns:w10="urn:schemas-microsoft-com:office:word" xmlns:w="http://schemas.openxmlformats.org/wordprocessingml/2006/main" xmlns:w14="http://schemas.microsoft.com/office/word/2010/wordml" xmlns:w15="http://schemas.microsoft.com/office/word/2012/wordml" xmlns:w16cex="http://schemas.microsoft.com/office/word/2018/wordml/cex" xmlns:w16cid="http://schemas.microsoft.com/office/word/2016/wordml/cid" xmlns:w16="http://schemas.microsoft.com/office/word/2018/wordml" xmlns:w16du="http://schemas.microsoft.com/office/word/2023/wordml/word16du" xmlns:w16sdtdh="http://schemas.microsoft.com/office/word/2020/wordml/sdtdatahash" xmlns:w16se="http://schemas.microsoft.com/office/word/2015/wordml/symex" xmlns:wpg="http://schemas.microsoft.com/office/word/2010/wordprocessingGroup" xmlns:wpi="http://schemas.microsoft.com/office/word/2010/wordprocessingInk" xmlns:wne="http://schemas.microsoft.com/office/word/2006/wordml" xmlns:wps="http://schemas.microsoft.com/office/word/2010/wordprocessingShape" mc:Ignorable="w14 w15 w16se w16cid w16 w16cex w16sdtdh w16du wp14">
   <w:endnote w:type="separator" w:id="-1">
     <w:p>
       <w:pPr>
@@ -2943,7 +2995,7 @@
 </file>
 
 <file path=word/footnotes.xml><?xml version="1.0" encoding="utf-8"?>
-<w:footnotes xmlns:wpc="http://schemas.microsoft.com/office/word/2010/wordprocessingCanvas" xmlns:cx="http://schemas.microsoft.com/office/drawing/2014/chartex" xmlns:cx1="http://schemas.microsoft.com/office/drawing/2015/9/8/chartex" xmlns:cx2="http://schemas.microsoft.com/office/drawing/2015/10/21/chartex" xmlns:cx3="http://schemas.microsoft.com/office/drawing/2016/5/9/chartex" xmlns:cx4="http://schemas.microsoft.com/office/drawing/2016/5/10/chartex" xmlns:cx5="http://schemas.microsoft.com/office/drawing/2016/5/11/chartex" xmlns:cx6="http://schemas.microsoft.com/office/drawing/2016/5/12/chartex" xmlns:cx7="http://schemas.microsoft.com/office/drawing/2016/5/13/chartex" xmlns:cx8="http://schemas.microsoft.com/office/drawing/2016/5/14/chartex" xmlns:mc="http://schemas.openxmlformats.org/markup-compatibility/2006" xmlns:aink="http://schemas.microsoft.com/office/drawing/2016/ink" xmlns:am3d="http://schemas.microsoft.com/office/drawing/2017/model3d" xmlns:o="urn:schemas-microsoft-com:office:office" xmlns:oel="http://schemas.microsoft.com/office/2019/extlst" xmlns:r="http://schemas.openxmlformats.org/officeDocument/2006/relationships" xmlns:m="http://schemas.openxmlformats.org/officeDocument/2006/math" xmlns:v="urn:schemas-microsoft-com:vml" xmlns:wp14="http://schemas.microsoft.com/office/word/2010/wordprocessingDrawing" xmlns:wp="http://schemas.openxmlformats.org/drawingml/2006/wordprocessingDrawing" xmlns:w10="urn:schemas-microsoft-com:office:word" xmlns:w="http://schemas.openxmlformats.org/wordprocessingml/2006/main" xmlns:w14="http://schemas.microsoft.com/office/word/2010/wordml" xmlns:w15="http://schemas.microsoft.com/office/word/2012/wordml" xmlns:w16cex="http://schemas.microsoft.com/office/word/2018/wordml/cex" xmlns:w16cid="http://schemas.microsoft.com/office/word/2016/wordml/cid" xmlns:w16="http://schemas.microsoft.com/office/word/2018/wordml" xmlns:w16sdtdh="http://schemas.microsoft.com/office/word/2020/wordml/sdtdatahash" xmlns:w16se="http://schemas.microsoft.com/office/word/2015/wordml/symex" xmlns:wpg="http://schemas.microsoft.com/office/word/2010/wordprocessingGroup" xmlns:wpi="http://schemas.microsoft.com/office/word/2010/wordprocessingInk" xmlns:wne="http://schemas.microsoft.com/office/word/2006/wordml" xmlns:wps="http://schemas.microsoft.com/office/word/2010/wordprocessingShape" mc:Ignorable="w14 w15 w16se w16cid w16 w16cex w16sdtdh wp14">
+<w:footnotes xmlns:wpc="http://schemas.microsoft.com/office/word/2010/wordprocessingCanvas" xmlns:cx="http://schemas.microsoft.com/office/drawing/2014/chartex" xmlns:cx1="http://schemas.microsoft.com/office/drawing/2015/9/8/chartex" xmlns:cx2="http://schemas.microsoft.com/office/drawing/2015/10/21/chartex" xmlns:cx3="http://schemas.microsoft.com/office/drawing/2016/5/9/chartex" xmlns:cx4="http://schemas.microsoft.com/office/drawing/2016/5/10/chartex" xmlns:cx5="http://schemas.microsoft.com/office/drawing/2016/5/11/chartex" xmlns:cx6="http://schemas.microsoft.com/office/drawing/2016/5/12/chartex" xmlns:cx7="http://schemas.microsoft.com/office/drawing/2016/5/13/chartex" xmlns:cx8="http://schemas.microsoft.com/office/drawing/2016/5/14/chartex" xmlns:mc="http://schemas.openxmlformats.org/markup-compatibility/2006" xmlns:aink="http://schemas.microsoft.com/office/drawing/2016/ink" xmlns:am3d="http://schemas.microsoft.com/office/drawing/2017/model3d" xmlns:o="urn:schemas-microsoft-com:office:office" xmlns:oel="http://schemas.microsoft.com/office/2019/extlst" xmlns:r="http://schemas.openxmlformats.org/officeDocument/2006/relationships" xmlns:m="http://schemas.openxmlformats.org/officeDocument/2006/math" xmlns:v="urn:schemas-microsoft-com:vml" xmlns:wp14="http://schemas.microsoft.com/office/word/2010/wordprocessingDrawing" xmlns:wp="http://schemas.openxmlformats.org/drawingml/2006/wordprocessingDrawing" xmlns:w10="urn:schemas-microsoft-com:office:word" xmlns:w="http://schemas.openxmlformats.org/wordprocessingml/2006/main" xmlns:w14="http://schemas.microsoft.com/office/word/2010/wordml" xmlns:w15="http://schemas.microsoft.com/office/word/2012/wordml" xmlns:w16cex="http://schemas.microsoft.com/office/word/2018/wordml/cex" xmlns:w16cid="http://schemas.microsoft.com/office/word/2016/wordml/cid" xmlns:w16="http://schemas.microsoft.com/office/word/2018/wordml" xmlns:w16du="http://schemas.microsoft.com/office/word/2023/wordml/word16du" xmlns:w16sdtdh="http://schemas.microsoft.com/office/word/2020/wordml/sdtdatahash" xmlns:w16se="http://schemas.microsoft.com/office/word/2015/wordml/symex" xmlns:wpg="http://schemas.microsoft.com/office/word/2010/wordprocessingGroup" xmlns:wpi="http://schemas.microsoft.com/office/word/2010/wordprocessingInk" xmlns:wne="http://schemas.microsoft.com/office/word/2006/wordml" xmlns:wps="http://schemas.microsoft.com/office/word/2010/wordprocessingShape" mc:Ignorable="w14 w15 w16se w16cid w16 w16cex w16sdtdh w16du wp14">
   <w:footnote w:type="separator" w:id="-1">
     <w:p>
       <w:pPr>
@@ -2968,7 +3020,7 @@
 </file>
 
 <file path=word/numbering.xml><?xml version="1.0" encoding="utf-8"?>
-<w:numbering xmlns:wpc="http://schemas.microsoft.com/office/word/2010/wordprocessingCanvas" xmlns:cx="http://schemas.microsoft.com/office/drawing/2014/chartex" xmlns:cx1="http://schemas.microsoft.com/office/drawing/2015/9/8/chartex" xmlns:cx2="http://schemas.microsoft.com/office/drawing/2015/10/21/chartex" xmlns:cx3="http://schemas.microsoft.com/office/drawing/2016/5/9/chartex" xmlns:cx4="http://schemas.microsoft.com/office/drawing/2016/5/10/chartex" xmlns:cx5="http://schemas.microsoft.com/office/drawing/2016/5/11/chartex" xmlns:cx6="http://schemas.microsoft.com/office/drawing/2016/5/12/chartex" xmlns:cx7="http://schemas.microsoft.com/office/drawing/2016/5/13/chartex" xmlns:cx8="http://schemas.microsoft.com/office/drawing/2016/5/14/chartex" xmlns:mc="http://schemas.openxmlformats.org/markup-compatibility/2006" xmlns:aink="http://schemas.microsoft.com/office/drawing/2016/ink" xmlns:am3d="http://schemas.microsoft.com/office/drawing/2017/model3d" xmlns:o="urn:schemas-microsoft-com:office:office" xmlns:oel="http://schemas.microsoft.com/office/2019/extlst" xmlns:r="http://schemas.openxmlformats.org/officeDocument/2006/relationships" xmlns:m="http://schemas.openxmlformats.org/officeDocument/2006/math" xmlns:v="urn:schemas-microsoft-com:vml" xmlns:wp14="http://schemas.microsoft.com/office/word/2010/wordprocessingDrawing" xmlns:wp="http://schemas.openxmlformats.org/drawingml/2006/wordprocessingDrawing" xmlns:w10="urn:schemas-microsoft-com:office:word" xmlns:w="http://schemas.openxmlformats.org/wordprocessingml/2006/main" xmlns:w14="http://schemas.microsoft.com/office/word/2010/wordml" xmlns:w15="http://schemas.microsoft.com/office/word/2012/wordml" xmlns:w16cex="http://schemas.microsoft.com/office/word/2018/wordml/cex" xmlns:w16cid="http://schemas.microsoft.com/office/word/2016/wordml/cid" xmlns:w16="http://schemas.microsoft.com/office/word/2018/wordml" xmlns:w16sdtdh="http://schemas.microsoft.com/office/word/2020/wordml/sdtdatahash" xmlns:w16se="http://schemas.microsoft.com/office/word/2015/wordml/symex" xmlns:wpg="http://schemas.microsoft.com/office/word/2010/wordprocessingGroup" xmlns:wpi="http://schemas.microsoft.com/office/word/2010/wordprocessingInk" xmlns:wne="http://schemas.microsoft.com/office/word/2006/wordml" xmlns:wps="http://schemas.microsoft.com/office/word/2010/wordprocessingShape" mc:Ignorable="w14 w15 w16se w16cid w16 w16cex w16sdtdh wp14">
+<w:numbering xmlns:wpc="http://schemas.microsoft.com/office/word/2010/wordprocessingCanvas" xmlns:cx="http://schemas.microsoft.com/office/drawing/2014/chartex" xmlns:cx1="http://schemas.microsoft.com/office/drawing/2015/9/8/chartex" xmlns:cx2="http://schemas.microsoft.com/office/drawing/2015/10/21/chartex" xmlns:cx3="http://schemas.microsoft.com/office/drawing/2016/5/9/chartex" xmlns:cx4="http://schemas.microsoft.com/office/drawing/2016/5/10/chartex" xmlns:cx5="http://schemas.microsoft.com/office/drawing/2016/5/11/chartex" xmlns:cx6="http://schemas.microsoft.com/office/drawing/2016/5/12/chartex" xmlns:cx7="http://schemas.microsoft.com/office/drawing/2016/5/13/chartex" xmlns:cx8="http://schemas.microsoft.com/office/drawing/2016/5/14/chartex" xmlns:mc="http://schemas.openxmlformats.org/markup-compatibility/2006" xmlns:aink="http://schemas.microsoft.com/office/drawing/2016/ink" xmlns:am3d="http://schemas.microsoft.com/office/drawing/2017/model3d" xmlns:o="urn:schemas-microsoft-com:office:office" xmlns:oel="http://schemas.microsoft.com/office/2019/extlst" xmlns:r="http://schemas.openxmlformats.org/officeDocument/2006/relationships" xmlns:m="http://schemas.openxmlformats.org/officeDocument/2006/math" xmlns:v="urn:schemas-microsoft-com:vml" xmlns:wp14="http://schemas.microsoft.com/office/word/2010/wordprocessingDrawing" xmlns:wp="http://schemas.openxmlformats.org/drawingml/2006/wordprocessingDrawing" xmlns:w10="urn:schemas-microsoft-com:office:word" xmlns:w="http://schemas.openxmlformats.org/wordprocessingml/2006/main" xmlns:w14="http://schemas.microsoft.com/office/word/2010/wordml" xmlns:w15="http://schemas.microsoft.com/office/word/2012/wordml" xmlns:w16cex="http://schemas.microsoft.com/office/word/2018/wordml/cex" xmlns:w16cid="http://schemas.microsoft.com/office/word/2016/wordml/cid" xmlns:w16="http://schemas.microsoft.com/office/word/2018/wordml" xmlns:w16du="http://schemas.microsoft.com/office/word/2023/wordml/word16du" xmlns:w16sdtdh="http://schemas.microsoft.com/office/word/2020/wordml/sdtdatahash" xmlns:w16se="http://schemas.microsoft.com/office/word/2015/wordml/symex" xmlns:wpg="http://schemas.microsoft.com/office/word/2010/wordprocessingGroup" xmlns:wpi="http://schemas.microsoft.com/office/word/2010/wordprocessingInk" xmlns:wne="http://schemas.microsoft.com/office/word/2006/wordml" xmlns:wps="http://schemas.microsoft.com/office/word/2010/wordprocessingShape" mc:Ignorable="w14 w15 w16se w16cid w16 w16cex w16sdtdh w16du wp14">
   <w:abstractNum w:abstractNumId="0" w15:restartNumberingAfterBreak="0">
     <w:nsid w:val="001E2EFF"/>
     <w:multiLevelType w:val="hybridMultilevel"/>
@@ -4510,7 +4562,7 @@
 </file>
 
 <file path=word/styles.xml><?xml version="1.0" encoding="utf-8"?>
-<w:styles xmlns:mc="http://schemas.openxmlformats.org/markup-compatibility/2006" xmlns:r="http://schemas.openxmlformats.org/officeDocument/2006/relationships" xmlns:w="http://schemas.openxmlformats.org/wordprocessingml/2006/main" xmlns:w14="http://schemas.microsoft.com/office/word/2010/wordml" xmlns:w15="http://schemas.microsoft.com/office/word/2012/wordml" xmlns:w16cex="http://schemas.microsoft.com/office/word/2018/wordml/cex" xmlns:w16cid="http://schemas.microsoft.com/office/word/2016/wordml/cid" xmlns:w16="http://schemas.microsoft.com/office/word/2018/wordml" xmlns:w16sdtdh="http://schemas.microsoft.com/office/word/2020/wordml/sdtdatahash" xmlns:w16se="http://schemas.microsoft.com/office/word/2015/wordml/symex" mc:Ignorable="w14 w15 w16se w16cid w16 w16cex w16sdtdh">
+<w:styles xmlns:mc="http://schemas.openxmlformats.org/markup-compatibility/2006" xmlns:r="http://schemas.openxmlformats.org/officeDocument/2006/relationships" xmlns:w="http://schemas.openxmlformats.org/wordprocessingml/2006/main" xmlns:w14="http://schemas.microsoft.com/office/word/2010/wordml" xmlns:w15="http://schemas.microsoft.com/office/word/2012/wordml" xmlns:w16cex="http://schemas.microsoft.com/office/word/2018/wordml/cex" xmlns:w16cid="http://schemas.microsoft.com/office/word/2016/wordml/cid" xmlns:w16="http://schemas.microsoft.com/office/word/2018/wordml" xmlns:w16du="http://schemas.microsoft.com/office/word/2023/wordml/word16du" xmlns:w16sdtdh="http://schemas.microsoft.com/office/word/2020/wordml/sdtdatahash" xmlns:w16se="http://schemas.microsoft.com/office/word/2015/wordml/symex" mc:Ignorable="w14 w15 w16se w16cid w16 w16cex w16sdtdh w16du">
   <w:docDefaults>
     <w:rPrDefault>
       <w:rPr>

</xml_diff>